<commit_message>
Edits suggested by Danny.
</commit_message>
<xml_diff>
--- a/resources/x-macos-pkginfo/Mac OS X pkginfo Test.docx
+++ b/resources/x-macos-pkginfo/Mac OS X pkginfo Test.docx
@@ -10,9 +10,11 @@
       <w:r>
         <w:t xml:space="preserve">Mac OS X </w:t>
       </w:r>
+      <w:proofErr w:type="spellStart"/>
       <w:r>
         <w:t>pkginfo</w:t>
       </w:r>
+      <w:proofErr w:type="spellEnd"/>
       <w:r>
         <w:t xml:space="preserve"> Test</w:t>
       </w:r>
@@ -59,11 +61,20 @@
         <w:t xml:space="preserve">s, many software products write version </w:t>
       </w:r>
       <w:r>
-        <w:t xml:space="preserve">information to the registry. On Linux, dpkg </w:t>
+        <w:t xml:space="preserve">information to the registry. On Linux, </w:t>
+      </w:r>
+      <w:proofErr w:type="spellStart"/>
+      <w:r>
+        <w:t>dpkg</w:t>
+      </w:r>
+      <w:proofErr w:type="spellEnd"/>
+      <w:r>
+        <w:t xml:space="preserve"> </w:t>
       </w:r>
       <w:r>
         <w:t xml:space="preserve">and </w:t>
       </w:r>
+      <w:proofErr w:type="gramStart"/>
       <w:r>
         <w:t>rpm</w:t>
       </w:r>
@@ -74,13 +85,49 @@
         <w:t xml:space="preserve"> </w:t>
       </w:r>
       <w:r>
-        <w:t xml:space="preserve">files can be checked. On Windows, </w:t>
-      </w:r>
-      <w:r>
-        <w:t xml:space="preserve"> OVAL provides </w:t>
-      </w:r>
-      <w:r>
-        <w:t>the registry_test. For Linux, the dpkginfo_test and rpminfo_test are available.</w:t>
+        <w:t>files</w:t>
+      </w:r>
+      <w:proofErr w:type="gramEnd"/>
+      <w:r>
+        <w:t xml:space="preserve"> can be checked. On Windows</w:t>
+      </w:r>
+      <w:proofErr w:type="gramStart"/>
+      <w:r>
+        <w:t xml:space="preserve">, </w:t>
+      </w:r>
+      <w:r>
+        <w:t xml:space="preserve"> OVAL</w:t>
+      </w:r>
+      <w:proofErr w:type="gramEnd"/>
+      <w:r>
+        <w:t xml:space="preserve"> provides </w:t>
+      </w:r>
+      <w:r>
+        <w:t xml:space="preserve">the </w:t>
+      </w:r>
+      <w:proofErr w:type="spellStart"/>
+      <w:r>
+        <w:t>registry_test</w:t>
+      </w:r>
+      <w:proofErr w:type="spellEnd"/>
+      <w:r>
+        <w:t xml:space="preserve">. For Linux, the </w:t>
+      </w:r>
+      <w:proofErr w:type="spellStart"/>
+      <w:r>
+        <w:t>dpkginfo_test</w:t>
+      </w:r>
+      <w:proofErr w:type="spellEnd"/>
+      <w:r>
+        <w:t xml:space="preserve"> and </w:t>
+      </w:r>
+      <w:proofErr w:type="spellStart"/>
+      <w:r>
+        <w:t>rpminfo_test</w:t>
+      </w:r>
+      <w:proofErr w:type="spellEnd"/>
+      <w:r>
+        <w:t xml:space="preserve"> are available.</w:t>
       </w:r>
       <w:r>
         <w:t xml:space="preserve"> And there are other package tests available in the various UNIX </w:t>
@@ -136,7 +183,17 @@
         <w:t xml:space="preserve"> to a database</w:t>
       </w:r>
       <w:r>
-        <w:t>. “pkgutil” is the tool Apple provides to examine these receipts.</w:t>
+        <w:t>. “</w:t>
+      </w:r>
+      <w:proofErr w:type="spellStart"/>
+      <w:proofErr w:type="gramStart"/>
+      <w:r>
+        <w:t>pkgutil</w:t>
+      </w:r>
+      <w:proofErr w:type="spellEnd"/>
+      <w:proofErr w:type="gramEnd"/>
+      <w:r>
+        <w:t>” is the tool Apple provides to examine these receipts.</w:t>
       </w:r>
     </w:p>
     <w:p>
@@ -155,7 +212,15 @@
         <w:t>description of</w:t>
       </w:r>
       <w:r>
-        <w:t xml:space="preserve"> pkgutil is as follows:</w:t>
+        <w:t xml:space="preserve"> </w:t>
+      </w:r>
+      <w:proofErr w:type="spellStart"/>
+      <w:r>
+        <w:t>pkgutil</w:t>
+      </w:r>
+      <w:proofErr w:type="spellEnd"/>
+      <w:r>
+        <w:t xml:space="preserve"> is as follows:</w:t>
       </w:r>
     </w:p>
     <w:p>
@@ -172,13 +237,25 @@
           <w:szCs w:val="20"/>
         </w:rPr>
       </w:pPr>
-      <w:r>
-        <w:rPr>
-          <w:rFonts w:ascii="Consolas" w:hAnsi="Consolas"/>
-          <w:sz w:val="20"/>
-          <w:szCs w:val="20"/>
-        </w:rPr>
-        <w:t>pkgutil reads and manipulates Mac OS X Installer flat packages, and provides</w:t>
+      <w:proofErr w:type="spellStart"/>
+      <w:proofErr w:type="gramStart"/>
+      <w:r>
+        <w:rPr>
+          <w:rFonts w:ascii="Consolas" w:hAnsi="Consolas"/>
+          <w:sz w:val="20"/>
+          <w:szCs w:val="20"/>
+        </w:rPr>
+        <w:t>pkgutil</w:t>
+      </w:r>
+      <w:proofErr w:type="spellEnd"/>
+      <w:proofErr w:type="gramEnd"/>
+      <w:r>
+        <w:rPr>
+          <w:rFonts w:ascii="Consolas" w:hAnsi="Consolas"/>
+          <w:sz w:val="20"/>
+          <w:szCs w:val="20"/>
+        </w:rPr>
+        <w:t xml:space="preserve"> reads and manipulates Mac OS X Installer flat packages, and provides</w:t>
       </w:r>
     </w:p>
     <w:p>
@@ -190,13 +267,23 @@
           <w:szCs w:val="20"/>
         </w:rPr>
       </w:pPr>
-      <w:r>
-        <w:rPr>
-          <w:rFonts w:ascii="Consolas" w:hAnsi="Consolas"/>
-          <w:sz w:val="20"/>
-          <w:szCs w:val="20"/>
-        </w:rPr>
-        <w:t>access to the ``receipt'' database used by the Installer. Options are pro-</w:t>
+      <w:proofErr w:type="gramStart"/>
+      <w:r>
+        <w:rPr>
+          <w:rFonts w:ascii="Consolas" w:hAnsi="Consolas"/>
+          <w:sz w:val="20"/>
+          <w:szCs w:val="20"/>
+        </w:rPr>
+        <w:t>access</w:t>
+      </w:r>
+      <w:proofErr w:type="gramEnd"/>
+      <w:r>
+        <w:rPr>
+          <w:rFonts w:ascii="Consolas" w:hAnsi="Consolas"/>
+          <w:sz w:val="20"/>
+          <w:szCs w:val="20"/>
+        </w:rPr>
+        <w:t xml:space="preserve"> to the ``receipt'' database used by the Installer. Options are pro-</w:t>
       </w:r>
     </w:p>
     <w:p>
@@ -208,13 +295,25 @@
           <w:szCs w:val="20"/>
         </w:rPr>
       </w:pPr>
-      <w:r>
-        <w:rPr>
-          <w:rFonts w:ascii="Consolas" w:hAnsi="Consolas"/>
-          <w:sz w:val="20"/>
-          <w:szCs w:val="20"/>
-        </w:rPr>
-        <w:t>cessed first, and affect the operation of all commands. Multiple commands are</w:t>
+      <w:proofErr w:type="spellStart"/>
+      <w:proofErr w:type="gramStart"/>
+      <w:r>
+        <w:rPr>
+          <w:rFonts w:ascii="Consolas" w:hAnsi="Consolas"/>
+          <w:sz w:val="20"/>
+          <w:szCs w:val="20"/>
+        </w:rPr>
+        <w:t>cessed</w:t>
+      </w:r>
+      <w:proofErr w:type="spellEnd"/>
+      <w:proofErr w:type="gramEnd"/>
+      <w:r>
+        <w:rPr>
+          <w:rFonts w:ascii="Consolas" w:hAnsi="Consolas"/>
+          <w:sz w:val="20"/>
+          <w:szCs w:val="20"/>
+        </w:rPr>
+        <w:t xml:space="preserve"> first, and affect the operation of all commands. Multiple commands are</w:t>
       </w:r>
     </w:p>
     <w:p>
@@ -226,13 +325,23 @@
           <w:szCs w:val="20"/>
         </w:rPr>
       </w:pPr>
-      <w:r>
-        <w:rPr>
-          <w:rFonts w:ascii="Consolas" w:hAnsi="Consolas"/>
-          <w:sz w:val="20"/>
-          <w:szCs w:val="20"/>
-        </w:rPr>
-        <w:t>performed sequentially in the given order.</w:t>
+      <w:proofErr w:type="gramStart"/>
+      <w:r>
+        <w:rPr>
+          <w:rFonts w:ascii="Consolas" w:hAnsi="Consolas"/>
+          <w:sz w:val="20"/>
+          <w:szCs w:val="20"/>
+        </w:rPr>
+        <w:t>performed</w:t>
+      </w:r>
+      <w:proofErr w:type="gramEnd"/>
+      <w:r>
+        <w:rPr>
+          <w:rFonts w:ascii="Consolas" w:hAnsi="Consolas"/>
+          <w:sz w:val="20"/>
+          <w:szCs w:val="20"/>
+        </w:rPr>
+        <w:t xml:space="preserve"> sequentially in the given order.</w:t>
       </w:r>
     </w:p>
     <w:p>
@@ -282,7 +391,27 @@
           <w:szCs w:val="20"/>
           <w:u w:val="single"/>
         </w:rPr>
-        <w:t>Always use pkgutil to query or modify them.</w:t>
+        <w:t xml:space="preserve">Always use </w:t>
+      </w:r>
+      <w:proofErr w:type="spellStart"/>
+      <w:r>
+        <w:rPr>
+          <w:rFonts w:ascii="Consolas" w:hAnsi="Consolas"/>
+          <w:sz w:val="20"/>
+          <w:szCs w:val="20"/>
+          <w:u w:val="single"/>
+        </w:rPr>
+        <w:t>pkgutil</w:t>
+      </w:r>
+      <w:proofErr w:type="spellEnd"/>
+      <w:r>
+        <w:rPr>
+          <w:rFonts w:ascii="Consolas" w:hAnsi="Consolas"/>
+          <w:sz w:val="20"/>
+          <w:szCs w:val="20"/>
+          <w:u w:val="single"/>
+        </w:rPr>
+        <w:t xml:space="preserve"> to query or modify them.</w:t>
       </w:r>
     </w:p>
     <w:p>
@@ -314,7 +443,15 @@
         <w:t xml:space="preserve"> package</w:t>
       </w:r>
       <w:r>
-        <w:t xml:space="preserve">, then pkgutil should be used to examine the receipts. Therefore, it makes sense that OVAL should have a </w:t>
+        <w:t xml:space="preserve">, then </w:t>
+      </w:r>
+      <w:proofErr w:type="spellStart"/>
+      <w:r>
+        <w:t>pkgutil</w:t>
+      </w:r>
+      <w:proofErr w:type="spellEnd"/>
+      <w:r>
+        <w:t xml:space="preserve"> should be used to examine the receipts. Therefore, it makes sense that OVAL should have a </w:t>
       </w:r>
       <w:r>
         <w:t>test for checking package state.</w:t>
@@ -340,9 +477,16 @@
         <w:pStyle w:val="Heading1"/>
         <w:ind w:right="-1440"/>
       </w:pPr>
+      <w:proofErr w:type="spellStart"/>
+      <w:proofErr w:type="gramStart"/>
       <w:r>
         <w:lastRenderedPageBreak/>
-        <w:t xml:space="preserve">pkgutil </w:t>
+        <w:t>pkgutil</w:t>
+      </w:r>
+      <w:proofErr w:type="spellEnd"/>
+      <w:proofErr w:type="gramEnd"/>
+      <w:r>
+        <w:t xml:space="preserve"> </w:t>
       </w:r>
     </w:p>
     <w:p/>
@@ -350,14 +494,29 @@
       <w:pPr>
         <w:ind w:right="-1440"/>
       </w:pPr>
-      <w:r>
-        <w:t xml:space="preserve">pkgutil is a typical command line tool with various options and command arguments. It supports reading the receipt database, and manipulating package files in various ways. OVAL is a read-only tool so </w:t>
+      <w:proofErr w:type="spellStart"/>
+      <w:proofErr w:type="gramStart"/>
+      <w:r>
+        <w:t>pkgutil</w:t>
+      </w:r>
+      <w:proofErr w:type="spellEnd"/>
+      <w:proofErr w:type="gramEnd"/>
+      <w:r>
+        <w:t xml:space="preserve"> is a typical command line tool with various options and command arguments. It supports reading the receipt database, and manipulating package files in various ways. OVAL is a read-only tool so </w:t>
       </w:r>
       <w:r>
         <w:t>we only need concern ourselves with the read commands.</w:t>
       </w:r>
       <w:r>
-        <w:t xml:space="preserve"> Below is a list of the read commands that pkgutil provides.</w:t>
+        <w:t xml:space="preserve"> Below is a list of the read commands that </w:t>
+      </w:r>
+      <w:proofErr w:type="spellStart"/>
+      <w:r>
+        <w:t>pkgutil</w:t>
+      </w:r>
+      <w:proofErr w:type="spellEnd"/>
+      <w:r>
+        <w:t xml:space="preserve"> provides.</w:t>
       </w:r>
     </w:p>
     <w:p>
@@ -398,7 +557,27 @@
           <w:sz w:val="20"/>
           <w:szCs w:val="20"/>
         </w:rPr>
-        <w:t xml:space="preserve">  --pkgs, --packages     List all currently installed package IDs on --volume</w:t>
+        <w:t xml:space="preserve">  --</w:t>
+      </w:r>
+      <w:proofErr w:type="spellStart"/>
+      <w:proofErr w:type="gramStart"/>
+      <w:r>
+        <w:rPr>
+          <w:rFonts w:ascii="Consolas" w:hAnsi="Consolas"/>
+          <w:sz w:val="20"/>
+          <w:szCs w:val="20"/>
+        </w:rPr>
+        <w:t>pkgs</w:t>
+      </w:r>
+      <w:proofErr w:type="spellEnd"/>
+      <w:proofErr w:type="gramEnd"/>
+      <w:r>
+        <w:rPr>
+          <w:rFonts w:ascii="Consolas" w:hAnsi="Consolas"/>
+          <w:sz w:val="20"/>
+          <w:szCs w:val="20"/>
+        </w:rPr>
+        <w:t>, --packages     List all currently installed package IDs on --volume</w:t>
       </w:r>
     </w:p>
     <w:p>
@@ -416,7 +595,53 @@
           <w:sz w:val="20"/>
           <w:szCs w:val="20"/>
         </w:rPr>
-        <w:t xml:space="preserve">  --pkgs-plist           List all package IDs on --volume in plist format</w:t>
+        <w:t xml:space="preserve">  --</w:t>
+      </w:r>
+      <w:proofErr w:type="spellStart"/>
+      <w:proofErr w:type="gramStart"/>
+      <w:r>
+        <w:rPr>
+          <w:rFonts w:ascii="Consolas" w:hAnsi="Consolas"/>
+          <w:sz w:val="20"/>
+          <w:szCs w:val="20"/>
+        </w:rPr>
+        <w:t>pkgs</w:t>
+      </w:r>
+      <w:proofErr w:type="gramEnd"/>
+      <w:r>
+        <w:rPr>
+          <w:rFonts w:ascii="Consolas" w:hAnsi="Consolas"/>
+          <w:sz w:val="20"/>
+          <w:szCs w:val="20"/>
+        </w:rPr>
+        <w:t>-plist</w:t>
+      </w:r>
+      <w:proofErr w:type="spellEnd"/>
+      <w:r>
+        <w:rPr>
+          <w:rFonts w:ascii="Consolas" w:hAnsi="Consolas"/>
+          <w:sz w:val="20"/>
+          <w:szCs w:val="20"/>
+        </w:rPr>
+        <w:t xml:space="preserve">           List all package IDs on --volume in </w:t>
+      </w:r>
+      <w:proofErr w:type="spellStart"/>
+      <w:r>
+        <w:rPr>
+          <w:rFonts w:ascii="Consolas" w:hAnsi="Consolas"/>
+          <w:sz w:val="20"/>
+          <w:szCs w:val="20"/>
+        </w:rPr>
+        <w:t>plist</w:t>
+      </w:r>
+      <w:proofErr w:type="spellEnd"/>
+      <w:r>
+        <w:rPr>
+          <w:rFonts w:ascii="Consolas" w:hAnsi="Consolas"/>
+          <w:sz w:val="20"/>
+          <w:szCs w:val="20"/>
+        </w:rPr>
+        <w:t xml:space="preserve"> format</w:t>
       </w:r>
     </w:p>
     <w:p>
@@ -434,7 +659,27 @@
           <w:sz w:val="20"/>
           <w:szCs w:val="20"/>
         </w:rPr>
-        <w:t xml:space="preserve">  --pkgs=REGEXP          List package IDs on --volume that match REGEXP</w:t>
+        <w:t xml:space="preserve">  --</w:t>
+      </w:r>
+      <w:proofErr w:type="spellStart"/>
+      <w:proofErr w:type="gramStart"/>
+      <w:r>
+        <w:rPr>
+          <w:rFonts w:ascii="Consolas" w:hAnsi="Consolas"/>
+          <w:sz w:val="20"/>
+          <w:szCs w:val="20"/>
+        </w:rPr>
+        <w:t>pkgs</w:t>
+      </w:r>
+      <w:proofErr w:type="spellEnd"/>
+      <w:proofErr w:type="gramEnd"/>
+      <w:r>
+        <w:rPr>
+          <w:rFonts w:ascii="Consolas" w:hAnsi="Consolas"/>
+          <w:sz w:val="20"/>
+          <w:szCs w:val="20"/>
+        </w:rPr>
+        <w:t>=REGEXP          List package IDs on --volume that match REGEXP</w:t>
       </w:r>
     </w:p>
     <w:p>
@@ -452,7 +697,25 @@
           <w:sz w:val="20"/>
           <w:szCs w:val="20"/>
         </w:rPr>
-        <w:t xml:space="preserve">  --groups               List all GROUPIDs on --volume</w:t>
+        <w:t xml:space="preserve">  --</w:t>
+      </w:r>
+      <w:proofErr w:type="gramStart"/>
+      <w:r>
+        <w:rPr>
+          <w:rFonts w:ascii="Consolas" w:hAnsi="Consolas"/>
+          <w:sz w:val="20"/>
+          <w:szCs w:val="20"/>
+        </w:rPr>
+        <w:t>groups</w:t>
+      </w:r>
+      <w:proofErr w:type="gramEnd"/>
+      <w:r>
+        <w:rPr>
+          <w:rFonts w:ascii="Consolas" w:hAnsi="Consolas"/>
+          <w:sz w:val="20"/>
+          <w:szCs w:val="20"/>
+        </w:rPr>
+        <w:t xml:space="preserve">               List all GROUPIDs on --volume</w:t>
       </w:r>
     </w:p>
     <w:p>
@@ -470,7 +733,61 @@
           <w:sz w:val="20"/>
           <w:szCs w:val="20"/>
         </w:rPr>
-        <w:t xml:space="preserve">  --groups-plist         List all GROUPIDs on --volume in plist format</w:t>
+        <w:t xml:space="preserve">  --</w:t>
+      </w:r>
+      <w:proofErr w:type="gramStart"/>
+      <w:r>
+        <w:rPr>
+          <w:rFonts w:ascii="Consolas" w:hAnsi="Consolas"/>
+          <w:sz w:val="20"/>
+          <w:szCs w:val="20"/>
+        </w:rPr>
+        <w:t>groups</w:t>
+      </w:r>
+      <w:proofErr w:type="gramEnd"/>
+      <w:r>
+        <w:rPr>
+          <w:rFonts w:ascii="Consolas" w:hAnsi="Consolas"/>
+          <w:sz w:val="20"/>
+          <w:szCs w:val="20"/>
+        </w:rPr>
+        <w:t>-</w:t>
+      </w:r>
+      <w:proofErr w:type="spellStart"/>
+      <w:r>
+        <w:rPr>
+          <w:rFonts w:ascii="Consolas" w:hAnsi="Consolas"/>
+          <w:sz w:val="20"/>
+          <w:szCs w:val="20"/>
+        </w:rPr>
+        <w:t>plist</w:t>
+      </w:r>
+      <w:proofErr w:type="spellEnd"/>
+      <w:r>
+        <w:rPr>
+          <w:rFonts w:ascii="Consolas" w:hAnsi="Consolas"/>
+          <w:sz w:val="20"/>
+          <w:szCs w:val="20"/>
+        </w:rPr>
+        <w:t xml:space="preserve">         List all GROUPIDs on --volume in </w:t>
+      </w:r>
+      <w:proofErr w:type="spellStart"/>
+      <w:r>
+        <w:rPr>
+          <w:rFonts w:ascii="Consolas" w:hAnsi="Consolas"/>
+          <w:sz w:val="20"/>
+          <w:szCs w:val="20"/>
+        </w:rPr>
+        <w:t>plist</w:t>
+      </w:r>
+      <w:proofErr w:type="spellEnd"/>
+      <w:r>
+        <w:rPr>
+          <w:rFonts w:ascii="Consolas" w:hAnsi="Consolas"/>
+          <w:sz w:val="20"/>
+          <w:szCs w:val="20"/>
+        </w:rPr>
+        <w:t xml:space="preserve"> format</w:t>
       </w:r>
     </w:p>
     <w:p>
@@ -488,7 +805,43 @@
           <w:sz w:val="20"/>
           <w:szCs w:val="20"/>
         </w:rPr>
-        <w:t xml:space="preserve">  --group-pkgs GROUPID   List all PKGIDs in GROUPID</w:t>
+        <w:t xml:space="preserve">  --</w:t>
+      </w:r>
+      <w:proofErr w:type="gramStart"/>
+      <w:r>
+        <w:rPr>
+          <w:rFonts w:ascii="Consolas" w:hAnsi="Consolas"/>
+          <w:sz w:val="20"/>
+          <w:szCs w:val="20"/>
+        </w:rPr>
+        <w:t>group</w:t>
+      </w:r>
+      <w:proofErr w:type="gramEnd"/>
+      <w:r>
+        <w:rPr>
+          <w:rFonts w:ascii="Consolas" w:hAnsi="Consolas"/>
+          <w:sz w:val="20"/>
+          <w:szCs w:val="20"/>
+        </w:rPr>
+        <w:t>-</w:t>
+      </w:r>
+      <w:proofErr w:type="spellStart"/>
+      <w:r>
+        <w:rPr>
+          <w:rFonts w:ascii="Consolas" w:hAnsi="Consolas"/>
+          <w:sz w:val="20"/>
+          <w:szCs w:val="20"/>
+        </w:rPr>
+        <w:t>pkgs</w:t>
+      </w:r>
+      <w:proofErr w:type="spellEnd"/>
+      <w:r>
+        <w:rPr>
+          <w:rFonts w:ascii="Consolas" w:hAnsi="Consolas"/>
+          <w:sz w:val="20"/>
+          <w:szCs w:val="20"/>
+        </w:rPr>
+        <w:t xml:space="preserve"> GROUPID   List all PKGIDs in GROUPID</w:t>
       </w:r>
     </w:p>
     <w:p>
@@ -506,7 +859,25 @@
           <w:sz w:val="20"/>
           <w:szCs w:val="20"/>
         </w:rPr>
-        <w:t xml:space="preserve">  --files PKGID          List files installed by the specified package</w:t>
+        <w:t xml:space="preserve">  --</w:t>
+      </w:r>
+      <w:proofErr w:type="gramStart"/>
+      <w:r>
+        <w:rPr>
+          <w:rFonts w:ascii="Consolas" w:hAnsi="Consolas"/>
+          <w:sz w:val="20"/>
+          <w:szCs w:val="20"/>
+        </w:rPr>
+        <w:t>files</w:t>
+      </w:r>
+      <w:proofErr w:type="gramEnd"/>
+      <w:r>
+        <w:rPr>
+          <w:rFonts w:ascii="Consolas" w:hAnsi="Consolas"/>
+          <w:sz w:val="20"/>
+          <w:szCs w:val="20"/>
+        </w:rPr>
+        <w:t xml:space="preserve"> PKGID          List files installed by the specified package</w:t>
       </w:r>
     </w:p>
     <w:p>
@@ -524,7 +895,45 @@
           <w:sz w:val="20"/>
           <w:szCs w:val="20"/>
         </w:rPr>
-        <w:t xml:space="preserve">  --lsbom PKGID          List files in the same format as 'lsbom -s'</w:t>
+        <w:t xml:space="preserve">  --</w:t>
+      </w:r>
+      <w:proofErr w:type="spellStart"/>
+      <w:proofErr w:type="gramStart"/>
+      <w:r>
+        <w:rPr>
+          <w:rFonts w:ascii="Consolas" w:hAnsi="Consolas"/>
+          <w:sz w:val="20"/>
+          <w:szCs w:val="20"/>
+        </w:rPr>
+        <w:t>lsbom</w:t>
+      </w:r>
+      <w:proofErr w:type="spellEnd"/>
+      <w:proofErr w:type="gramEnd"/>
+      <w:r>
+        <w:rPr>
+          <w:rFonts w:ascii="Consolas" w:hAnsi="Consolas"/>
+          <w:sz w:val="20"/>
+          <w:szCs w:val="20"/>
+        </w:rPr>
+        <w:t xml:space="preserve"> PKGID          List files in the same format as '</w:t>
+      </w:r>
+      <w:proofErr w:type="spellStart"/>
+      <w:r>
+        <w:rPr>
+          <w:rFonts w:ascii="Consolas" w:hAnsi="Consolas"/>
+          <w:sz w:val="20"/>
+          <w:szCs w:val="20"/>
+        </w:rPr>
+        <w:t>lsbom</w:t>
+      </w:r>
+      <w:proofErr w:type="spellEnd"/>
+      <w:r>
+        <w:rPr>
+          <w:rFonts w:ascii="Consolas" w:hAnsi="Consolas"/>
+          <w:sz w:val="20"/>
+          <w:szCs w:val="20"/>
+        </w:rPr>
+        <w:t xml:space="preserve"> -s'</w:t>
       </w:r>
     </w:p>
     <w:p>
@@ -542,7 +951,27 @@
           <w:sz w:val="20"/>
           <w:szCs w:val="20"/>
         </w:rPr>
-        <w:t xml:space="preserve">  --pkg-groups PKGID     List all GROUPIDs that PKGID is a member of</w:t>
+        <w:t xml:space="preserve">  --</w:t>
+      </w:r>
+      <w:proofErr w:type="spellStart"/>
+      <w:proofErr w:type="gramStart"/>
+      <w:r>
+        <w:rPr>
+          <w:rFonts w:ascii="Consolas" w:hAnsi="Consolas"/>
+          <w:sz w:val="20"/>
+          <w:szCs w:val="20"/>
+        </w:rPr>
+        <w:t>pkg</w:t>
+      </w:r>
+      <w:proofErr w:type="spellEnd"/>
+      <w:proofErr w:type="gramEnd"/>
+      <w:r>
+        <w:rPr>
+          <w:rFonts w:ascii="Consolas" w:hAnsi="Consolas"/>
+          <w:sz w:val="20"/>
+          <w:szCs w:val="20"/>
+        </w:rPr>
+        <w:t>-groups PKGID     List all GROUPIDs that PKGID is a member of</w:t>
       </w:r>
     </w:p>
     <w:p>
@@ -560,24 +989,96 @@
           <w:sz w:val="20"/>
           <w:szCs w:val="20"/>
         </w:rPr>
-        <w:t xml:space="preserve">  --export-plist PKGID   Print all info about PKGID in plist format</w:t>
-      </w:r>
-    </w:p>
-    <w:p>
-      <w:pPr>
-        <w:rPr>
-          <w:rFonts w:ascii="Consolas" w:hAnsi="Consolas"/>
-          <w:sz w:val="20"/>
-          <w:szCs w:val="20"/>
-        </w:rPr>
-      </w:pPr>
-      <w:r>
-        <w:rPr>
-          <w:rFonts w:ascii="Consolas" w:hAnsi="Consolas"/>
-          <w:sz w:val="20"/>
-          <w:szCs w:val="20"/>
-        </w:rPr>
-        <w:t xml:space="preserve">  --verify PKGID         Verify file permissions of the specified package</w:t>
+        <w:t xml:space="preserve">  --</w:t>
+      </w:r>
+      <w:proofErr w:type="gramStart"/>
+      <w:r>
+        <w:rPr>
+          <w:rFonts w:ascii="Consolas" w:hAnsi="Consolas"/>
+          <w:sz w:val="20"/>
+          <w:szCs w:val="20"/>
+        </w:rPr>
+        <w:t>export</w:t>
+      </w:r>
+      <w:proofErr w:type="gramEnd"/>
+      <w:r>
+        <w:rPr>
+          <w:rFonts w:ascii="Consolas" w:hAnsi="Consolas"/>
+          <w:sz w:val="20"/>
+          <w:szCs w:val="20"/>
+        </w:rPr>
+        <w:t>-</w:t>
+      </w:r>
+      <w:proofErr w:type="spellStart"/>
+      <w:r>
+        <w:rPr>
+          <w:rFonts w:ascii="Consolas" w:hAnsi="Consolas"/>
+          <w:sz w:val="20"/>
+          <w:szCs w:val="20"/>
+        </w:rPr>
+        <w:t>plist</w:t>
+      </w:r>
+      <w:proofErr w:type="spellEnd"/>
+      <w:r>
+        <w:rPr>
+          <w:rFonts w:ascii="Consolas" w:hAnsi="Consolas"/>
+          <w:sz w:val="20"/>
+          <w:szCs w:val="20"/>
+        </w:rPr>
+        <w:t xml:space="preserve"> PKGID   Print all info about PKGID in </w:t>
+      </w:r>
+      <w:proofErr w:type="spellStart"/>
+      <w:r>
+        <w:rPr>
+          <w:rFonts w:ascii="Consolas" w:hAnsi="Consolas"/>
+          <w:sz w:val="20"/>
+          <w:szCs w:val="20"/>
+        </w:rPr>
+        <w:t>plist</w:t>
+      </w:r>
+      <w:proofErr w:type="spellEnd"/>
+      <w:r>
+        <w:rPr>
+          <w:rFonts w:ascii="Consolas" w:hAnsi="Consolas"/>
+          <w:sz w:val="20"/>
+          <w:szCs w:val="20"/>
+        </w:rPr>
+        <w:t xml:space="preserve"> format</w:t>
+      </w:r>
+    </w:p>
+    <w:p>
+      <w:pPr>
+        <w:rPr>
+          <w:rFonts w:ascii="Consolas" w:hAnsi="Consolas"/>
+          <w:sz w:val="20"/>
+          <w:szCs w:val="20"/>
+        </w:rPr>
+      </w:pPr>
+      <w:r>
+        <w:rPr>
+          <w:rFonts w:ascii="Consolas" w:hAnsi="Consolas"/>
+          <w:sz w:val="20"/>
+          <w:szCs w:val="20"/>
+        </w:rPr>
+        <w:t xml:space="preserve">  --</w:t>
+      </w:r>
+      <w:proofErr w:type="gramStart"/>
+      <w:r>
+        <w:rPr>
+          <w:rFonts w:ascii="Consolas" w:hAnsi="Consolas"/>
+          <w:sz w:val="20"/>
+          <w:szCs w:val="20"/>
+        </w:rPr>
+        <w:t>verify</w:t>
+      </w:r>
+      <w:proofErr w:type="gramEnd"/>
+      <w:r>
+        <w:rPr>
+          <w:rFonts w:ascii="Consolas" w:hAnsi="Consolas"/>
+          <w:sz w:val="20"/>
+          <w:szCs w:val="20"/>
+        </w:rPr>
+        <w:t xml:space="preserve"> PKGID         Verify file permissions of the specified package</w:t>
       </w:r>
     </w:p>
     <w:p>
@@ -603,7 +1104,27 @@
           <w:sz w:val="20"/>
           <w:szCs w:val="20"/>
         </w:rPr>
-        <w:t>--pkg-info PKGID       Show metadata about PKGID</w:t>
+        <w:t>--</w:t>
+      </w:r>
+      <w:proofErr w:type="spellStart"/>
+      <w:proofErr w:type="gramStart"/>
+      <w:r>
+        <w:rPr>
+          <w:rFonts w:ascii="Consolas" w:hAnsi="Consolas"/>
+          <w:sz w:val="20"/>
+          <w:szCs w:val="20"/>
+        </w:rPr>
+        <w:t>pkg</w:t>
+      </w:r>
+      <w:proofErr w:type="spellEnd"/>
+      <w:proofErr w:type="gramEnd"/>
+      <w:r>
+        <w:rPr>
+          <w:rFonts w:ascii="Consolas" w:hAnsi="Consolas"/>
+          <w:sz w:val="20"/>
+          <w:szCs w:val="20"/>
+        </w:rPr>
+        <w:t>-info PKGID       Show metadata about PKGID</w:t>
       </w:r>
     </w:p>
     <w:p>
@@ -621,7 +1142,63 @@
           <w:sz w:val="20"/>
           <w:szCs w:val="20"/>
         </w:rPr>
-        <w:t xml:space="preserve">  --pkg-info-plist PKGID Show metadata about PKGID in plist format</w:t>
+        <w:t xml:space="preserve">  --</w:t>
+      </w:r>
+      <w:proofErr w:type="spellStart"/>
+      <w:proofErr w:type="gramStart"/>
+      <w:r>
+        <w:rPr>
+          <w:rFonts w:ascii="Consolas" w:hAnsi="Consolas"/>
+          <w:sz w:val="20"/>
+          <w:szCs w:val="20"/>
+        </w:rPr>
+        <w:t>pkg</w:t>
+      </w:r>
+      <w:proofErr w:type="spellEnd"/>
+      <w:proofErr w:type="gramEnd"/>
+      <w:r>
+        <w:rPr>
+          <w:rFonts w:ascii="Consolas" w:hAnsi="Consolas"/>
+          <w:sz w:val="20"/>
+          <w:szCs w:val="20"/>
+        </w:rPr>
+        <w:t>-info-</w:t>
+      </w:r>
+      <w:proofErr w:type="spellStart"/>
+      <w:r>
+        <w:rPr>
+          <w:rFonts w:ascii="Consolas" w:hAnsi="Consolas"/>
+          <w:sz w:val="20"/>
+          <w:szCs w:val="20"/>
+        </w:rPr>
+        <w:t>plist</w:t>
+      </w:r>
+      <w:proofErr w:type="spellEnd"/>
+      <w:r>
+        <w:rPr>
+          <w:rFonts w:ascii="Consolas" w:hAnsi="Consolas"/>
+          <w:sz w:val="20"/>
+          <w:szCs w:val="20"/>
+        </w:rPr>
+        <w:t xml:space="preserve"> PKGID Show metadata about PKGID in </w:t>
+      </w:r>
+      <w:proofErr w:type="spellStart"/>
+      <w:r>
+        <w:rPr>
+          <w:rFonts w:ascii="Consolas" w:hAnsi="Consolas"/>
+          <w:sz w:val="20"/>
+          <w:szCs w:val="20"/>
+        </w:rPr>
+        <w:t>plist</w:t>
+      </w:r>
+      <w:proofErr w:type="spellEnd"/>
+      <w:r>
+        <w:rPr>
+          <w:rFonts w:ascii="Consolas" w:hAnsi="Consolas"/>
+          <w:sz w:val="20"/>
+          <w:szCs w:val="20"/>
+        </w:rPr>
+        <w:t xml:space="preserve"> format</w:t>
       </w:r>
     </w:p>
     <w:p>
@@ -639,7 +1216,25 @@
           <w:sz w:val="20"/>
           <w:szCs w:val="20"/>
         </w:rPr>
-        <w:t xml:space="preserve">  --file-info PATH       Show metadata known about PATH</w:t>
+        <w:t xml:space="preserve">  --</w:t>
+      </w:r>
+      <w:proofErr w:type="gramStart"/>
+      <w:r>
+        <w:rPr>
+          <w:rFonts w:ascii="Consolas" w:hAnsi="Consolas"/>
+          <w:sz w:val="20"/>
+          <w:szCs w:val="20"/>
+        </w:rPr>
+        <w:t>file</w:t>
+      </w:r>
+      <w:proofErr w:type="gramEnd"/>
+      <w:r>
+        <w:rPr>
+          <w:rFonts w:ascii="Consolas" w:hAnsi="Consolas"/>
+          <w:sz w:val="20"/>
+          <w:szCs w:val="20"/>
+        </w:rPr>
+        <w:t>-info PATH       Show metadata known about PATH</w:t>
       </w:r>
     </w:p>
     <w:p>
@@ -657,7 +1252,61 @@
           <w:sz w:val="20"/>
           <w:szCs w:val="20"/>
         </w:rPr>
-        <w:t xml:space="preserve">  --file-info-plist PATH Show metadata known about PATH in plist format</w:t>
+        <w:t xml:space="preserve">  --</w:t>
+      </w:r>
+      <w:proofErr w:type="gramStart"/>
+      <w:r>
+        <w:rPr>
+          <w:rFonts w:ascii="Consolas" w:hAnsi="Consolas"/>
+          <w:sz w:val="20"/>
+          <w:szCs w:val="20"/>
+        </w:rPr>
+        <w:t>file</w:t>
+      </w:r>
+      <w:proofErr w:type="gramEnd"/>
+      <w:r>
+        <w:rPr>
+          <w:rFonts w:ascii="Consolas" w:hAnsi="Consolas"/>
+          <w:sz w:val="20"/>
+          <w:szCs w:val="20"/>
+        </w:rPr>
+        <w:t>-info-</w:t>
+      </w:r>
+      <w:proofErr w:type="spellStart"/>
+      <w:r>
+        <w:rPr>
+          <w:rFonts w:ascii="Consolas" w:hAnsi="Consolas"/>
+          <w:sz w:val="20"/>
+          <w:szCs w:val="20"/>
+        </w:rPr>
+        <w:t>plist</w:t>
+      </w:r>
+      <w:proofErr w:type="spellEnd"/>
+      <w:r>
+        <w:rPr>
+          <w:rFonts w:ascii="Consolas" w:hAnsi="Consolas"/>
+          <w:sz w:val="20"/>
+          <w:szCs w:val="20"/>
+        </w:rPr>
+        <w:t xml:space="preserve"> PATH Show metadata known about PATH in </w:t>
+      </w:r>
+      <w:proofErr w:type="spellStart"/>
+      <w:r>
+        <w:rPr>
+          <w:rFonts w:ascii="Consolas" w:hAnsi="Consolas"/>
+          <w:sz w:val="20"/>
+          <w:szCs w:val="20"/>
+        </w:rPr>
+        <w:t>plist</w:t>
+      </w:r>
+      <w:proofErr w:type="spellEnd"/>
+      <w:r>
+        <w:rPr>
+          <w:rFonts w:ascii="Consolas" w:hAnsi="Consolas"/>
+          <w:sz w:val="20"/>
+          <w:szCs w:val="20"/>
+        </w:rPr>
+        <w:t xml:space="preserve"> format</w:t>
       </w:r>
     </w:p>
     <w:p>
@@ -711,7 +1360,43 @@
           <w:sz w:val="20"/>
           <w:szCs w:val="20"/>
         </w:rPr>
-        <w:t>--payload-files PATH   List the paths archived within the (m)pkg at PATH</w:t>
+        <w:t>--</w:t>
+      </w:r>
+      <w:proofErr w:type="gramStart"/>
+      <w:r>
+        <w:rPr>
+          <w:rFonts w:ascii="Consolas" w:hAnsi="Consolas"/>
+          <w:sz w:val="20"/>
+          <w:szCs w:val="20"/>
+        </w:rPr>
+        <w:t>payload</w:t>
+      </w:r>
+      <w:proofErr w:type="gramEnd"/>
+      <w:r>
+        <w:rPr>
+          <w:rFonts w:ascii="Consolas" w:hAnsi="Consolas"/>
+          <w:sz w:val="20"/>
+          <w:szCs w:val="20"/>
+        </w:rPr>
+        <w:t>-files PATH   List the paths archived within the (m)</w:t>
+      </w:r>
+      <w:proofErr w:type="spellStart"/>
+      <w:r>
+        <w:rPr>
+          <w:rFonts w:ascii="Consolas" w:hAnsi="Consolas"/>
+          <w:sz w:val="20"/>
+          <w:szCs w:val="20"/>
+        </w:rPr>
+        <w:t>pkg</w:t>
+      </w:r>
+      <w:proofErr w:type="spellEnd"/>
+      <w:r>
+        <w:rPr>
+          <w:rFonts w:ascii="Consolas" w:hAnsi="Consolas"/>
+          <w:sz w:val="20"/>
+          <w:szCs w:val="20"/>
+        </w:rPr>
+        <w:t xml:space="preserve"> at PATH</w:t>
       </w:r>
     </w:p>
     <w:p>
@@ -734,8 +1419,15 @@
     <w:p/>
     <w:p>
       <w:r>
-        <w:t>--pkgs</w:t>
-      </w:r>
+        <w:t>--</w:t>
+      </w:r>
+      <w:proofErr w:type="spellStart"/>
+      <w:proofErr w:type="gramStart"/>
+      <w:r>
+        <w:t>pkgs</w:t>
+      </w:r>
+      <w:proofErr w:type="spellEnd"/>
+      <w:proofErr w:type="gramEnd"/>
     </w:p>
     <w:p>
       <w:pPr>
@@ -756,8 +1448,13 @@
         <w:ind w:left="720" w:hanging="720"/>
       </w:pPr>
       <w:r>
-        <w:t>--groups</w:t>
-      </w:r>
+        <w:t>--</w:t>
+      </w:r>
+      <w:proofErr w:type="gramStart"/>
+      <w:r>
+        <w:t>groups</w:t>
+      </w:r>
+      <w:proofErr w:type="gramEnd"/>
     </w:p>
     <w:p>
       <w:pPr>
@@ -765,7 +1462,12 @@
       </w:pPr>
       <w:r>
         <w:tab/>
-        <w:t>Again provides a list that could be parsed but probably of low value.</w:t>
+      </w:r>
+      <w:r>
+        <w:t>Would this be valu</w:t>
+      </w:r>
+      <w:r>
+        <w:t>able?</w:t>
       </w:r>
     </w:p>
     <w:p>
@@ -778,8 +1480,21 @@
         <w:ind w:left="720" w:hanging="720"/>
       </w:pPr>
       <w:r>
-        <w:t>--files &amp; --lsbom</w:t>
-      </w:r>
+        <w:t>--</w:t>
+      </w:r>
+      <w:proofErr w:type="gramStart"/>
+      <w:r>
+        <w:t>files</w:t>
+      </w:r>
+      <w:proofErr w:type="gramEnd"/>
+      <w:r>
+        <w:t xml:space="preserve"> &amp; --</w:t>
+      </w:r>
+      <w:proofErr w:type="spellStart"/>
+      <w:r>
+        <w:t>lsbom</w:t>
+      </w:r>
+      <w:proofErr w:type="spellEnd"/>
     </w:p>
     <w:p>
       <w:pPr>
@@ -787,7 +1502,25 @@
       </w:pPr>
       <w:r>
         <w:tab/>
-        <w:t>Likely low value.</w:t>
+      </w:r>
+      <w:r>
+        <w:t xml:space="preserve">The </w:t>
+      </w:r>
+      <w:proofErr w:type="spellStart"/>
+      <w:r>
+        <w:t>rpminfo_test</w:t>
+      </w:r>
+      <w:proofErr w:type="spellEnd"/>
+      <w:r>
+        <w:t xml:space="preserve"> provides a list of files associated with a package via a “</w:t>
+      </w:r>
+      <w:proofErr w:type="spellStart"/>
+      <w:r>
+        <w:t>filepath</w:t>
+      </w:r>
+      <w:proofErr w:type="spellEnd"/>
+      <w:r>
+        <w:t>” behavior. Should this be added to this test?</w:t>
       </w:r>
     </w:p>
     <w:p>
@@ -800,7 +1533,17 @@
         <w:ind w:left="720" w:hanging="720"/>
       </w:pPr>
       <w:r>
-        <w:t>--pkg-groups</w:t>
+        <w:t>--</w:t>
+      </w:r>
+      <w:proofErr w:type="spellStart"/>
+      <w:proofErr w:type="gramStart"/>
+      <w:r>
+        <w:t>pkg</w:t>
+      </w:r>
+      <w:proofErr w:type="spellEnd"/>
+      <w:proofErr w:type="gramEnd"/>
+      <w:r>
+        <w:t>-groups</w:t>
       </w:r>
     </w:p>
     <w:p>
@@ -809,8 +1552,18 @@
       </w:pPr>
       <w:r>
         <w:tab/>
-        <w:t>It is unclear that knowing the groups a package is in would be useful for OVAL’s typical usage.</w:t>
-      </w:r>
+      </w:r>
+      <w:r>
+        <w:t>Would</w:t>
+      </w:r>
+      <w:r>
+        <w:t xml:space="preserve"> knowing the groups a package is in be useful for OVAL’s typical </w:t>
+      </w:r>
+      <w:proofErr w:type="gramStart"/>
+      <w:r>
+        <w:t>usage.</w:t>
+      </w:r>
+      <w:proofErr w:type="gramEnd"/>
     </w:p>
     <w:p>
       <w:pPr>
@@ -822,8 +1575,21 @@
         <w:ind w:left="720" w:hanging="720"/>
       </w:pPr>
       <w:r>
-        <w:t>--export-plist</w:t>
-      </w:r>
+        <w:t>--</w:t>
+      </w:r>
+      <w:proofErr w:type="gramStart"/>
+      <w:r>
+        <w:t>export</w:t>
+      </w:r>
+      <w:proofErr w:type="gramEnd"/>
+      <w:r>
+        <w:t>-</w:t>
+      </w:r>
+      <w:proofErr w:type="spellStart"/>
+      <w:r>
+        <w:t>plist</w:t>
+      </w:r>
+      <w:proofErr w:type="spellEnd"/>
     </w:p>
     <w:p>
       <w:pPr>
@@ -847,8 +1613,13 @@
         <w:ind w:left="720" w:hanging="720"/>
       </w:pPr>
       <w:r>
-        <w:t>--verify</w:t>
-      </w:r>
+        <w:t>--</w:t>
+      </w:r>
+      <w:proofErr w:type="gramStart"/>
+      <w:r>
+        <w:t>verify</w:t>
+      </w:r>
+      <w:proofErr w:type="gramEnd"/>
     </w:p>
     <w:p>
       <w:pPr>
@@ -872,7 +1643,17 @@
         <w:ind w:left="720" w:hanging="720"/>
       </w:pPr>
       <w:r>
-        <w:t>--pkg-info</w:t>
+        <w:t>--</w:t>
+      </w:r>
+      <w:proofErr w:type="spellStart"/>
+      <w:proofErr w:type="gramStart"/>
+      <w:r>
+        <w:t>pkg</w:t>
+      </w:r>
+      <w:proofErr w:type="spellEnd"/>
+      <w:proofErr w:type="gramEnd"/>
+      <w:r>
+        <w:t>-info</w:t>
       </w:r>
     </w:p>
     <w:p>
@@ -883,13 +1664,21 @@
         <w:tab/>
       </w:r>
       <w:r>
-        <w:t>This reports the package id, version, volume where the package is locat</w:t>
+        <w:t xml:space="preserve">This reports the package id, version, </w:t>
+      </w:r>
+      <w:proofErr w:type="gramStart"/>
+      <w:r>
+        <w:t>volume where the package is locat</w:t>
       </w:r>
       <w:r>
         <w:t xml:space="preserve">ed, location on the volume, </w:t>
       </w:r>
       <w:r>
-        <w:t>install time</w:t>
+        <w:t>install</w:t>
+      </w:r>
+      <w:proofErr w:type="gramEnd"/>
+      <w:r>
+        <w:t xml:space="preserve"> time</w:t>
       </w:r>
       <w:r>
         <w:t>, and group membership</w:t>
@@ -914,7 +1703,15 @@
         <w:ind w:left="720" w:hanging="720"/>
       </w:pPr>
       <w:r>
-        <w:t>--file-info</w:t>
+        <w:t>--</w:t>
+      </w:r>
+      <w:proofErr w:type="gramStart"/>
+      <w:r>
+        <w:t>file</w:t>
+      </w:r>
+      <w:proofErr w:type="gramEnd"/>
+      <w:r>
+        <w:t>-info</w:t>
       </w:r>
     </w:p>
     <w:p>
@@ -931,7 +1728,7 @@
         <w:t>installed</w:t>
       </w:r>
       <w:r>
-        <w:t xml:space="preserve"> that file. This appears to be of negligible value to OVAL.</w:t>
+        <w:t xml:space="preserve"> that file. Would this be useful? And if so it probably ought to be a separate test.</w:t>
       </w:r>
     </w:p>
     <w:p>
@@ -944,7 +1741,15 @@
         <w:ind w:left="720" w:hanging="720"/>
       </w:pPr>
       <w:r>
-        <w:t>--payload-files</w:t>
+        <w:t>--</w:t>
+      </w:r>
+      <w:proofErr w:type="gramStart"/>
+      <w:r>
+        <w:t>payload</w:t>
+      </w:r>
+      <w:proofErr w:type="gramEnd"/>
+      <w:r>
+        <w:t>-files</w:t>
       </w:r>
     </w:p>
     <w:p>
@@ -953,7 +1758,12 @@
       </w:pPr>
       <w:r>
         <w:tab/>
-        <w:t>This command also appears to be of negligible value to OVAL.</w:t>
+      </w:r>
+      <w:r>
+        <w:t>W</w:t>
+      </w:r>
+      <w:r>
+        <w:t xml:space="preserve">ould examining a package file be useful? </w:t>
       </w:r>
     </w:p>
     <w:p>
@@ -963,7 +1773,23 @@
     </w:p>
     <w:p>
       <w:r>
-        <w:t>From the above, it appears “--pkg-info” is the appropriate pkgutil command to build an OVAL test around.</w:t>
+        <w:t>From the above, it appears “--</w:t>
+      </w:r>
+      <w:proofErr w:type="spellStart"/>
+      <w:r>
+        <w:t>pkg</w:t>
+      </w:r>
+      <w:proofErr w:type="spellEnd"/>
+      <w:r>
+        <w:t xml:space="preserve">-info” is the appropriate </w:t>
+      </w:r>
+      <w:proofErr w:type="spellStart"/>
+      <w:r>
+        <w:t>pkgutil</w:t>
+      </w:r>
+      <w:proofErr w:type="spellEnd"/>
+      <w:r>
+        <w:t xml:space="preserve"> command to build an OVAL test around.</w:t>
       </w:r>
       <w:r>
         <w:t xml:space="preserve"> Given a package ID it is easy to get the version of the software package, which is consistent with OVAL package related tests on other platforms.</w:t>
@@ -979,7 +1805,23 @@
     </w:p>
     <w:p>
       <w:r>
-        <w:t>The object portion of an OVAL test specifies the system artifact(s) the data collection is to be performed against. For the pkgutil test, this would be a package ID. The pkgutil command provide two options that may be of interest here.</w:t>
+        <w:t xml:space="preserve">The object portion of an OVAL test specifies the system artifact(s) the data collection is to be performed against. For the </w:t>
+      </w:r>
+      <w:proofErr w:type="spellStart"/>
+      <w:r>
+        <w:t>pkgutil</w:t>
+      </w:r>
+      <w:proofErr w:type="spellEnd"/>
+      <w:r>
+        <w:t xml:space="preserve"> test, this would be a package ID. The </w:t>
+      </w:r>
+      <w:proofErr w:type="spellStart"/>
+      <w:r>
+        <w:t>pkgutil</w:t>
+      </w:r>
+      <w:proofErr w:type="spellEnd"/>
+      <w:r>
+        <w:t xml:space="preserve"> command provide two options that may be of interest here.</w:t>
       </w:r>
     </w:p>
     <w:p/>
@@ -1014,24 +1856,62 @@
           <w:sz w:val="20"/>
           <w:szCs w:val="20"/>
         </w:rPr>
-        <w:t>--volume PATH          Perform all operations on the specified volume</w:t>
-      </w:r>
-    </w:p>
-    <w:p>
-      <w:pPr>
-        <w:rPr>
-          <w:rFonts w:ascii="Consolas" w:hAnsi="Consolas"/>
-          <w:sz w:val="20"/>
-          <w:szCs w:val="20"/>
-        </w:rPr>
-      </w:pPr>
-      <w:r>
-        <w:rPr>
-          <w:rFonts w:ascii="Consolas" w:hAnsi="Consolas"/>
-          <w:sz w:val="20"/>
-          <w:szCs w:val="20"/>
-        </w:rPr>
-        <w:t>--regexp               Try all PKGID arguments as regular expressions</w:t>
+        <w:t>--</w:t>
+      </w:r>
+      <w:proofErr w:type="gramStart"/>
+      <w:r>
+        <w:rPr>
+          <w:rFonts w:ascii="Consolas" w:hAnsi="Consolas"/>
+          <w:sz w:val="20"/>
+          <w:szCs w:val="20"/>
+        </w:rPr>
+        <w:t>volume</w:t>
+      </w:r>
+      <w:proofErr w:type="gramEnd"/>
+      <w:r>
+        <w:rPr>
+          <w:rFonts w:ascii="Consolas" w:hAnsi="Consolas"/>
+          <w:sz w:val="20"/>
+          <w:szCs w:val="20"/>
+        </w:rPr>
+        <w:t xml:space="preserve"> PATH          Perform all operations on the specified volume</w:t>
+      </w:r>
+    </w:p>
+    <w:p>
+      <w:pPr>
+        <w:rPr>
+          <w:rFonts w:ascii="Consolas" w:hAnsi="Consolas"/>
+          <w:sz w:val="20"/>
+          <w:szCs w:val="20"/>
+        </w:rPr>
+      </w:pPr>
+      <w:r>
+        <w:rPr>
+          <w:rFonts w:ascii="Consolas" w:hAnsi="Consolas"/>
+          <w:sz w:val="20"/>
+          <w:szCs w:val="20"/>
+        </w:rPr>
+        <w:t>--</w:t>
+      </w:r>
+      <w:proofErr w:type="spellStart"/>
+      <w:proofErr w:type="gramStart"/>
+      <w:r>
+        <w:rPr>
+          <w:rFonts w:ascii="Consolas" w:hAnsi="Consolas"/>
+          <w:sz w:val="20"/>
+          <w:szCs w:val="20"/>
+        </w:rPr>
+        <w:t>regexp</w:t>
+      </w:r>
+      <w:proofErr w:type="spellEnd"/>
+      <w:proofErr w:type="gramEnd"/>
+      <w:r>
+        <w:rPr>
+          <w:rFonts w:ascii="Consolas" w:hAnsi="Consolas"/>
+          <w:sz w:val="20"/>
+          <w:szCs w:val="20"/>
+        </w:rPr>
+        <w:t xml:space="preserve">               Try all PKGID arguments as regular expressions</w:t>
       </w:r>
     </w:p>
     <w:p/>
@@ -1043,7 +1923,15 @@
     <w:p/>
     <w:p>
       <w:r>
-        <w:t>The --regexp option, however, is more interesting. Some packages encode their version inside their package name. For example, Adobe’s Acrobat Reader uses the package ID “</w:t>
+        <w:t>The --</w:t>
+      </w:r>
+      <w:proofErr w:type="spellStart"/>
+      <w:r>
+        <w:t>regexp</w:t>
+      </w:r>
+      <w:proofErr w:type="spellEnd"/>
+      <w:r>
+        <w:t xml:space="preserve"> option, however, is more interesting. Some packages encode their version inside their package name. For example, Adobe’s Acrobat Reader uses the package ID “</w:t>
       </w:r>
       <w:r>
         <w:t>com.adobe.acrobat.reader.11003.reader.app.pkg.en_US</w:t>
@@ -1061,13 +1949,23 @@
           <w:szCs w:val="20"/>
         </w:rPr>
       </w:pPr>
-      <w:r>
-        <w:rPr>
-          <w:rFonts w:ascii="Consolas" w:hAnsi="Consolas"/>
-          <w:sz w:val="20"/>
-          <w:szCs w:val="20"/>
-        </w:rPr>
-        <w:t>com.microsoft.office.en.word_wizards.pkg.14.3.0</w:t>
+      <w:proofErr w:type="gramStart"/>
+      <w:r>
+        <w:rPr>
+          <w:rFonts w:ascii="Consolas" w:hAnsi="Consolas"/>
+          <w:sz w:val="20"/>
+          <w:szCs w:val="20"/>
+        </w:rPr>
+        <w:t>com.microsoft.office.en.word</w:t>
+      </w:r>
+      <w:proofErr w:type="gramEnd"/>
+      <w:r>
+        <w:rPr>
+          <w:rFonts w:ascii="Consolas" w:hAnsi="Consolas"/>
+          <w:sz w:val="20"/>
+          <w:szCs w:val="20"/>
+        </w:rPr>
+        <w:t>_wizards.pkg.14.3.0</w:t>
       </w:r>
     </w:p>
     <w:p>
@@ -1079,13 +1977,23 @@
           <w:szCs w:val="20"/>
         </w:rPr>
       </w:pPr>
-      <w:r>
-        <w:rPr>
-          <w:rFonts w:ascii="Consolas" w:hAnsi="Consolas"/>
-          <w:sz w:val="20"/>
-          <w:szCs w:val="20"/>
-        </w:rPr>
-        <w:t>com.microsoft.office.en.word_wizards.pkg.14.3.2.update</w:t>
+      <w:proofErr w:type="gramStart"/>
+      <w:r>
+        <w:rPr>
+          <w:rFonts w:ascii="Consolas" w:hAnsi="Consolas"/>
+          <w:sz w:val="20"/>
+          <w:szCs w:val="20"/>
+        </w:rPr>
+        <w:t>com.microsoft.office.en.word</w:t>
+      </w:r>
+      <w:proofErr w:type="gramEnd"/>
+      <w:r>
+        <w:rPr>
+          <w:rFonts w:ascii="Consolas" w:hAnsi="Consolas"/>
+          <w:sz w:val="20"/>
+          <w:szCs w:val="20"/>
+        </w:rPr>
+        <w:t>_wizards.pkg.14.3.2.update</w:t>
       </w:r>
     </w:p>
     <w:p>
@@ -1097,13 +2005,23 @@
           <w:szCs w:val="20"/>
         </w:rPr>
       </w:pPr>
-      <w:r>
-        <w:rPr>
-          <w:rFonts w:ascii="Consolas" w:hAnsi="Consolas"/>
-          <w:sz w:val="20"/>
-          <w:szCs w:val="20"/>
-        </w:rPr>
-        <w:t>com.microsoft.office.en.word_wizards.pkg.14.3.5.update</w:t>
+      <w:proofErr w:type="gramStart"/>
+      <w:r>
+        <w:rPr>
+          <w:rFonts w:ascii="Consolas" w:hAnsi="Consolas"/>
+          <w:sz w:val="20"/>
+          <w:szCs w:val="20"/>
+        </w:rPr>
+        <w:t>com.microsoft.office.en.word</w:t>
+      </w:r>
+      <w:proofErr w:type="gramEnd"/>
+      <w:r>
+        <w:rPr>
+          <w:rFonts w:ascii="Consolas" w:hAnsi="Consolas"/>
+          <w:sz w:val="20"/>
+          <w:szCs w:val="20"/>
+        </w:rPr>
+        <w:t>_wizards.pkg.14.3.5.update</w:t>
       </w:r>
     </w:p>
     <w:p>
@@ -1130,16 +2048,7 @@
         <w:t>item</w:t>
       </w:r>
       <w:r>
-        <w:t xml:space="preserve">. </w:t>
-      </w:r>
-      <w:r>
-        <w:rPr>
-          <w:color w:val="FF0000"/>
-        </w:rPr>
-        <w:t>[Someone who knows this better, please elaborate.]</w:t>
-      </w:r>
-      <w:r>
-        <w:t xml:space="preserve"> It may be that the normal OVAL mechanism can be used here and using “--regexp" may be the recommended implementation.</w:t>
+        <w:t>. It is probably best to use OVAL’s regular expression engine rather than Apple’s for the sake of consistency.</w:t>
       </w:r>
     </w:p>
     <w:p>
@@ -1161,7 +2070,15 @@
         <w:t xml:space="preserve"> </w:t>
       </w:r>
       <w:r>
-        <w:t>The list of values available are:</w:t>
+        <w:t xml:space="preserve">The </w:t>
+      </w:r>
+      <w:proofErr w:type="gramStart"/>
+      <w:r>
+        <w:t>list of values available are</w:t>
+      </w:r>
+      <w:proofErr w:type="gramEnd"/>
+      <w:r>
+        <w:t>:</w:t>
       </w:r>
     </w:p>
     <w:p>
@@ -1186,6 +2103,7 @@
       <w:pPr>
         <w:ind w:left="720"/>
       </w:pPr>
+      <w:proofErr w:type="gramStart"/>
       <w:r>
         <w:t xml:space="preserve">The version of the </w:t>
       </w:r>
@@ -1193,7 +2111,11 @@
         <w:t xml:space="preserve">installed </w:t>
       </w:r>
       <w:r>
-        <w:t>package. This is the primary information OVAL is after.</w:t>
+        <w:t>package.</w:t>
+      </w:r>
+      <w:proofErr w:type="gramEnd"/>
+      <w:r>
+        <w:t xml:space="preserve"> This is the primary information OVAL is after.</w:t>
       </w:r>
     </w:p>
     <w:p>
@@ -1210,7 +2132,7 @@
         <w:t xml:space="preserve">installed </w:t>
       </w:r>
       <w:r>
-        <w:t>package is on. This is likely of limited value to OVAL.</w:t>
+        <w:t>package is on.</w:t>
       </w:r>
     </w:p>
     <w:p>
@@ -1226,8 +2148,10 @@
         <w:t xml:space="preserve">The </w:t>
       </w:r>
       <w:r>
-        <w:t>path where the package was directed to be installed. Likely of limited value to OVAL.</w:t>
-      </w:r>
+        <w:t xml:space="preserve">path where the package was directed to be installed. </w:t>
+      </w:r>
+      <w:bookmarkStart w:id="0" w:name="_GoBack"/>
+      <w:bookmarkEnd w:id="0"/>
     </w:p>
     <w:p>
       <w:r>
@@ -1415,9 +2339,16 @@
             <w:pPr>
               <w:jc w:val="both"/>
             </w:pPr>
-            <w:r>
-              <w:t>dpkginfo_test</w:t>
-            </w:r>
+            <w:proofErr w:type="spellStart"/>
+            <w:proofErr w:type="gramStart"/>
+            <w:r>
+              <w:t>dpkginfo</w:t>
+            </w:r>
+            <w:proofErr w:type="gramEnd"/>
+            <w:r>
+              <w:t>_test</w:t>
+            </w:r>
+            <w:proofErr w:type="spellEnd"/>
           </w:p>
         </w:tc>
         <w:tc>
@@ -1439,7 +2370,15 @@
               <w:jc w:val="both"/>
             </w:pPr>
             <w:r>
-              <w:t>The dpkginfo test is used to check information for a given DPKG package.</w:t>
+              <w:t xml:space="preserve">The </w:t>
+            </w:r>
+            <w:proofErr w:type="spellStart"/>
+            <w:r>
+              <w:t>dpkginfo</w:t>
+            </w:r>
+            <w:proofErr w:type="spellEnd"/>
+            <w:r>
+              <w:t xml:space="preserve"> test is used to check information for a given DPKG package.</w:t>
             </w:r>
           </w:p>
         </w:tc>
@@ -1453,9 +2392,16 @@
             <w:pPr>
               <w:jc w:val="both"/>
             </w:pPr>
-            <w:r>
-              <w:t>dpkginfo_object</w:t>
-            </w:r>
+            <w:proofErr w:type="spellStart"/>
+            <w:proofErr w:type="gramStart"/>
+            <w:r>
+              <w:t>dpkginfo</w:t>
+            </w:r>
+            <w:proofErr w:type="gramEnd"/>
+            <w:r>
+              <w:t>_object</w:t>
+            </w:r>
+            <w:proofErr w:type="spellEnd"/>
           </w:p>
         </w:tc>
         <w:tc>
@@ -1466,9 +2412,11 @@
             <w:pPr>
               <w:jc w:val="both"/>
             </w:pPr>
+            <w:proofErr w:type="gramStart"/>
             <w:r>
               <w:t>name</w:t>
             </w:r>
+            <w:proofErr w:type="gramEnd"/>
           </w:p>
         </w:tc>
         <w:tc>
@@ -1480,7 +2428,23 @@
               <w:jc w:val="both"/>
             </w:pPr>
             <w:r>
-              <w:t>The dpkginfo_object element is used by a dpkginfo test to define the object to be evaluated.</w:t>
+              <w:t xml:space="preserve">The </w:t>
+            </w:r>
+            <w:proofErr w:type="spellStart"/>
+            <w:r>
+              <w:t>dpkginfo_object</w:t>
+            </w:r>
+            <w:proofErr w:type="spellEnd"/>
+            <w:r>
+              <w:t xml:space="preserve"> element is used by a </w:t>
+            </w:r>
+            <w:proofErr w:type="spellStart"/>
+            <w:r>
+              <w:t>dpkginfo</w:t>
+            </w:r>
+            <w:proofErr w:type="spellEnd"/>
+            <w:r>
+              <w:t xml:space="preserve"> test to define the object to be evaluated.</w:t>
             </w:r>
           </w:p>
         </w:tc>
@@ -1494,9 +2458,16 @@
             <w:pPr>
               <w:jc w:val="both"/>
             </w:pPr>
-            <w:r>
-              <w:t>dpkginfo_state</w:t>
-            </w:r>
+            <w:proofErr w:type="spellStart"/>
+            <w:proofErr w:type="gramStart"/>
+            <w:r>
+              <w:t>dpkginfo</w:t>
+            </w:r>
+            <w:proofErr w:type="gramEnd"/>
+            <w:r>
+              <w:t>_state</w:t>
+            </w:r>
+            <w:proofErr w:type="spellEnd"/>
           </w:p>
         </w:tc>
         <w:tc>
@@ -1507,49 +2478,63 @@
             <w:pPr>
               <w:jc w:val="both"/>
             </w:pPr>
+            <w:proofErr w:type="gramStart"/>
             <w:r>
               <w:t>name</w:t>
             </w:r>
-          </w:p>
-          <w:p>
-            <w:pPr>
-              <w:jc w:val="both"/>
-            </w:pPr>
+            <w:proofErr w:type="gramEnd"/>
+          </w:p>
+          <w:p>
+            <w:pPr>
+              <w:jc w:val="both"/>
+            </w:pPr>
+            <w:proofErr w:type="gramStart"/>
             <w:r>
               <w:t>arch</w:t>
             </w:r>
-          </w:p>
-          <w:p>
-            <w:pPr>
-              <w:jc w:val="both"/>
-            </w:pPr>
+            <w:proofErr w:type="gramEnd"/>
+          </w:p>
+          <w:p>
+            <w:pPr>
+              <w:jc w:val="both"/>
+            </w:pPr>
+            <w:proofErr w:type="gramStart"/>
             <w:r>
               <w:t>epoch</w:t>
             </w:r>
-          </w:p>
-          <w:p>
-            <w:pPr>
-              <w:jc w:val="both"/>
-            </w:pPr>
+            <w:proofErr w:type="gramEnd"/>
+          </w:p>
+          <w:p>
+            <w:pPr>
+              <w:jc w:val="both"/>
+            </w:pPr>
+            <w:proofErr w:type="gramStart"/>
             <w:r>
               <w:t>release</w:t>
             </w:r>
-          </w:p>
-          <w:p>
-            <w:pPr>
-              <w:jc w:val="both"/>
-            </w:pPr>
+            <w:proofErr w:type="gramEnd"/>
+          </w:p>
+          <w:p>
+            <w:pPr>
+              <w:jc w:val="both"/>
+            </w:pPr>
+            <w:proofErr w:type="gramStart"/>
             <w:r>
               <w:t>version</w:t>
             </w:r>
-          </w:p>
-          <w:p>
-            <w:pPr>
-              <w:jc w:val="both"/>
-            </w:pPr>
+            <w:proofErr w:type="gramEnd"/>
+          </w:p>
+          <w:p>
+            <w:pPr>
+              <w:jc w:val="both"/>
+            </w:pPr>
+            <w:proofErr w:type="spellStart"/>
+            <w:proofErr w:type="gramStart"/>
             <w:r>
               <w:t>evr</w:t>
             </w:r>
+            <w:proofErr w:type="spellEnd"/>
+            <w:proofErr w:type="gramEnd"/>
           </w:p>
         </w:tc>
         <w:tc>
@@ -1561,7 +2546,15 @@
               <w:jc w:val="both"/>
             </w:pPr>
             <w:r>
-              <w:t>The dpkginfo_state element defines the different information that can be used to evaluate the specified DPKG package. This includes the architecture, epoch number, release, and version numbers.</w:t>
+              <w:t xml:space="preserve">The </w:t>
+            </w:r>
+            <w:proofErr w:type="spellStart"/>
+            <w:r>
+              <w:t>dpkginfo_state</w:t>
+            </w:r>
+            <w:proofErr w:type="spellEnd"/>
+            <w:r>
+              <w:t xml:space="preserve"> element defines the different information that can be used to evaluate the specified DPKG package. This includes the architecture, epoch number, release, and version numbers.</w:t>
             </w:r>
           </w:p>
         </w:tc>
@@ -1652,9 +2645,16 @@
             <w:pPr>
               <w:jc w:val="both"/>
             </w:pPr>
-            <w:r>
-              <w:t>rpminfo_test</w:t>
-            </w:r>
+            <w:proofErr w:type="spellStart"/>
+            <w:proofErr w:type="gramStart"/>
+            <w:r>
+              <w:t>rpminfo</w:t>
+            </w:r>
+            <w:proofErr w:type="gramEnd"/>
+            <w:r>
+              <w:t>_test</w:t>
+            </w:r>
+            <w:proofErr w:type="spellEnd"/>
           </w:p>
         </w:tc>
         <w:tc>
@@ -1680,7 +2680,23 @@
                 <w:rFonts w:ascii="Times New Roman" w:hAnsi="Times New Roman" w:cs="Times New Roman"/>
                 <w:color w:val="000000"/>
               </w:rPr>
-              <w:t>The rpminfo_test is used to check the RPM header information for a given RPM package.</w:t>
+              <w:t xml:space="preserve">The </w:t>
+            </w:r>
+            <w:proofErr w:type="spellStart"/>
+            <w:r>
+              <w:rPr>
+                <w:rFonts w:ascii="Times New Roman" w:hAnsi="Times New Roman" w:cs="Times New Roman"/>
+                <w:color w:val="000000"/>
+              </w:rPr>
+              <w:t>rpminfo_test</w:t>
+            </w:r>
+            <w:proofErr w:type="spellEnd"/>
+            <w:r>
+              <w:rPr>
+                <w:rFonts w:ascii="Times New Roman" w:hAnsi="Times New Roman" w:cs="Times New Roman"/>
+                <w:color w:val="000000"/>
+              </w:rPr>
+              <w:t xml:space="preserve"> is used to check the RPM header information for a given RPM package.</w:t>
             </w:r>
           </w:p>
         </w:tc>
@@ -1694,9 +2710,16 @@
             <w:pPr>
               <w:jc w:val="both"/>
             </w:pPr>
-            <w:r>
-              <w:t>rpminfo_object</w:t>
-            </w:r>
+            <w:proofErr w:type="spellStart"/>
+            <w:proofErr w:type="gramStart"/>
+            <w:r>
+              <w:t>rpminfo</w:t>
+            </w:r>
+            <w:proofErr w:type="gramEnd"/>
+            <w:r>
+              <w:t>_object</w:t>
+            </w:r>
+            <w:proofErr w:type="spellEnd"/>
           </w:p>
         </w:tc>
         <w:tc>
@@ -1707,9 +2730,11 @@
             <w:pPr>
               <w:jc w:val="both"/>
             </w:pPr>
+            <w:proofErr w:type="gramStart"/>
             <w:r>
               <w:t>name</w:t>
             </w:r>
+            <w:proofErr w:type="gramEnd"/>
           </w:p>
         </w:tc>
         <w:tc>
@@ -1720,12 +2745,21 @@
             <w:pPr>
               <w:jc w:val="both"/>
             </w:pPr>
+            <w:proofErr w:type="gramStart"/>
             <w:r>
               <w:rPr>
                 <w:rFonts w:ascii="Times New Roman" w:hAnsi="Times New Roman" w:cs="Times New Roman"/>
                 <w:color w:val="000000"/>
               </w:rPr>
-              <w:t>A rpm info object consists of a single name entity that identifies the package being checked.</w:t>
+              <w:t>A</w:t>
+            </w:r>
+            <w:proofErr w:type="gramEnd"/>
+            <w:r>
+              <w:rPr>
+                <w:rFonts w:ascii="Times New Roman" w:hAnsi="Times New Roman" w:cs="Times New Roman"/>
+                <w:color w:val="000000"/>
+              </w:rPr>
+              <w:t xml:space="preserve"> rpm info object consists of a single name entity that identifies the package being checked.</w:t>
             </w:r>
           </w:p>
         </w:tc>
@@ -1739,9 +2773,16 @@
             <w:pPr>
               <w:jc w:val="both"/>
             </w:pPr>
-            <w:r>
-              <w:t>rpminfo_state</w:t>
-            </w:r>
+            <w:proofErr w:type="spellStart"/>
+            <w:proofErr w:type="gramStart"/>
+            <w:r>
+              <w:t>rpminfo</w:t>
+            </w:r>
+            <w:proofErr w:type="gramEnd"/>
+            <w:r>
+              <w:t>_state</w:t>
+            </w:r>
+            <w:proofErr w:type="spellEnd"/>
           </w:p>
         </w:tc>
         <w:tc>
@@ -1752,73 +2793,105 @@
             <w:pPr>
               <w:jc w:val="both"/>
             </w:pPr>
+            <w:proofErr w:type="gramStart"/>
             <w:r>
               <w:t>name</w:t>
             </w:r>
-          </w:p>
-          <w:p>
-            <w:pPr>
-              <w:jc w:val="both"/>
-            </w:pPr>
+            <w:proofErr w:type="gramEnd"/>
+          </w:p>
+          <w:p>
+            <w:pPr>
+              <w:jc w:val="both"/>
+            </w:pPr>
+            <w:proofErr w:type="gramStart"/>
             <w:r>
               <w:t>arch</w:t>
             </w:r>
-          </w:p>
-          <w:p>
-            <w:pPr>
-              <w:jc w:val="both"/>
-            </w:pPr>
+            <w:proofErr w:type="gramEnd"/>
+          </w:p>
+          <w:p>
+            <w:pPr>
+              <w:jc w:val="both"/>
+            </w:pPr>
+            <w:proofErr w:type="gramStart"/>
             <w:r>
               <w:t>epoch</w:t>
             </w:r>
-          </w:p>
-          <w:p>
-            <w:pPr>
-              <w:jc w:val="both"/>
-            </w:pPr>
+            <w:proofErr w:type="gramEnd"/>
+          </w:p>
+          <w:p>
+            <w:pPr>
+              <w:jc w:val="both"/>
+            </w:pPr>
+            <w:proofErr w:type="gramStart"/>
             <w:r>
               <w:t>release</w:t>
             </w:r>
-          </w:p>
-          <w:p>
-            <w:pPr>
-              <w:jc w:val="both"/>
-            </w:pPr>
+            <w:proofErr w:type="gramEnd"/>
+          </w:p>
+          <w:p>
+            <w:pPr>
+              <w:jc w:val="both"/>
+            </w:pPr>
+            <w:proofErr w:type="gramStart"/>
             <w:r>
               <w:t>version</w:t>
             </w:r>
-          </w:p>
-          <w:p>
-            <w:pPr>
-              <w:jc w:val="both"/>
-            </w:pPr>
+            <w:proofErr w:type="gramEnd"/>
+          </w:p>
+          <w:p>
+            <w:pPr>
+              <w:jc w:val="both"/>
+            </w:pPr>
+            <w:proofErr w:type="spellStart"/>
+            <w:proofErr w:type="gramStart"/>
             <w:r>
               <w:t>evr</w:t>
             </w:r>
-          </w:p>
-          <w:p>
-            <w:pPr>
-              <w:jc w:val="both"/>
-            </w:pPr>
-            <w:r>
-              <w:t>signature_keyid</w:t>
-            </w:r>
-          </w:p>
-          <w:p>
-            <w:pPr>
-              <w:jc w:val="both"/>
-            </w:pPr>
-            <w:r>
-              <w:t>extended_name</w:t>
-            </w:r>
-          </w:p>
-          <w:p>
-            <w:pPr>
-              <w:jc w:val="both"/>
-            </w:pPr>
+            <w:proofErr w:type="spellEnd"/>
+            <w:proofErr w:type="gramEnd"/>
+          </w:p>
+          <w:p>
+            <w:pPr>
+              <w:jc w:val="both"/>
+            </w:pPr>
+            <w:proofErr w:type="spellStart"/>
+            <w:proofErr w:type="gramStart"/>
+            <w:r>
+              <w:t>signature</w:t>
+            </w:r>
+            <w:proofErr w:type="gramEnd"/>
+            <w:r>
+              <w:t>_keyid</w:t>
+            </w:r>
+            <w:proofErr w:type="spellEnd"/>
+          </w:p>
+          <w:p>
+            <w:pPr>
+              <w:jc w:val="both"/>
+            </w:pPr>
+            <w:proofErr w:type="spellStart"/>
+            <w:proofErr w:type="gramStart"/>
+            <w:r>
+              <w:t>extended</w:t>
+            </w:r>
+            <w:proofErr w:type="gramEnd"/>
+            <w:r>
+              <w:t>_name</w:t>
+            </w:r>
+            <w:proofErr w:type="spellEnd"/>
+          </w:p>
+          <w:p>
+            <w:pPr>
+              <w:jc w:val="both"/>
+            </w:pPr>
+            <w:proofErr w:type="spellStart"/>
+            <w:proofErr w:type="gramStart"/>
             <w:r>
               <w:t>filepath</w:t>
             </w:r>
+            <w:proofErr w:type="spellEnd"/>
+            <w:proofErr w:type="gramEnd"/>
           </w:p>
         </w:tc>
         <w:tc>
@@ -1830,7 +2903,15 @@
               <w:jc w:val="both"/>
             </w:pPr>
             <w:r>
-              <w:t>The rpminfo_state element defines the different information that can be used to evaluate the specified rpm. This includes the architecture, epoch number, and version numbers. Most of this information can be obtained through the rpm function.</w:t>
+              <w:t xml:space="preserve">The </w:t>
+            </w:r>
+            <w:proofErr w:type="spellStart"/>
+            <w:r>
+              <w:t>rpminfo_state</w:t>
+            </w:r>
+            <w:proofErr w:type="spellEnd"/>
+            <w:r>
+              <w:t xml:space="preserve"> element defines the different information that can be used to evaluate the specified rpm. This includes the architecture, epoch number, and version numbers. Most of this information can be obtained through the rpm function.</w:t>
             </w:r>
           </w:p>
         </w:tc>
@@ -1844,12 +2925,14 @@
             <w:pPr>
               <w:jc w:val="both"/>
             </w:pPr>
+            <w:proofErr w:type="gramStart"/>
             <w:r>
               <w:t>b</w:t>
             </w:r>
             <w:r>
               <w:t>ehaviors</w:t>
             </w:r>
+            <w:proofErr w:type="gramEnd"/>
           </w:p>
         </w:tc>
         <w:tc>
@@ -1860,9 +2943,13 @@
             <w:pPr>
               <w:jc w:val="both"/>
             </w:pPr>
+            <w:proofErr w:type="spellStart"/>
+            <w:proofErr w:type="gramStart"/>
             <w:r>
               <w:t>filepaths</w:t>
             </w:r>
+            <w:proofErr w:type="spellEnd"/>
+            <w:proofErr w:type="gramEnd"/>
           </w:p>
         </w:tc>
         <w:tc>
@@ -1873,8 +2960,21 @@
             <w:pPr>
               <w:jc w:val="both"/>
             </w:pPr>
-            <w:r>
-              <w:t>when true, this behavior means collect all filepaths (directory and file information) from the rpm database for the package.</w:t>
+            <w:proofErr w:type="gramStart"/>
+            <w:r>
+              <w:t>when</w:t>
+            </w:r>
+            <w:proofErr w:type="gramEnd"/>
+            <w:r>
+              <w:t xml:space="preserve"> true, this behavior means collect all </w:t>
+            </w:r>
+            <w:proofErr w:type="spellStart"/>
+            <w:r>
+              <w:t>filepaths</w:t>
+            </w:r>
+            <w:proofErr w:type="spellEnd"/>
+            <w:r>
+              <w:t xml:space="preserve"> (directory and file information) from the rpm database for the package.</w:t>
             </w:r>
           </w:p>
         </w:tc>
@@ -1963,8 +3063,18 @@
             <w:tcW w:w="1844" w:type="dxa"/>
           </w:tcPr>
           <w:p>
-            <w:r>
-              <w:t xml:space="preserve">slackwarepkginfo_test </w:t>
+            <w:proofErr w:type="spellStart"/>
+            <w:proofErr w:type="gramStart"/>
+            <w:r>
+              <w:t>slackwarepkginfo</w:t>
+            </w:r>
+            <w:proofErr w:type="gramEnd"/>
+            <w:r>
+              <w:t>_test</w:t>
+            </w:r>
+            <w:proofErr w:type="spellEnd"/>
+            <w:r>
+              <w:t xml:space="preserve"> </w:t>
             </w:r>
           </w:p>
           <w:p>
@@ -1992,7 +3102,23 @@
               <w:jc w:val="both"/>
             </w:pPr>
             <w:r>
-              <w:t>The slackware package info test is used to check information associated with a given Slackware package.</w:t>
+              <w:t xml:space="preserve">The </w:t>
+            </w:r>
+            <w:proofErr w:type="spellStart"/>
+            <w:r>
+              <w:t>slackware</w:t>
+            </w:r>
+            <w:proofErr w:type="spellEnd"/>
+            <w:r>
+              <w:t xml:space="preserve"> package info test is used to check information associated with a given </w:t>
+            </w:r>
+            <w:proofErr w:type="spellStart"/>
+            <w:r>
+              <w:t>Slackware</w:t>
+            </w:r>
+            <w:proofErr w:type="spellEnd"/>
+            <w:r>
+              <w:t xml:space="preserve"> package.</w:t>
             </w:r>
           </w:p>
         </w:tc>
@@ -2003,12 +3129,19 @@
             <w:tcW w:w="1844" w:type="dxa"/>
           </w:tcPr>
           <w:p>
-            <w:r>
-              <w:t>slackwarepkginfo_</w:t>
+            <w:proofErr w:type="spellStart"/>
+            <w:proofErr w:type="gramStart"/>
+            <w:r>
+              <w:t>slackwarepkginfo</w:t>
+            </w:r>
+            <w:proofErr w:type="gramEnd"/>
+            <w:r>
+              <w:t>_</w:t>
             </w:r>
             <w:r>
               <w:t>object</w:t>
             </w:r>
+            <w:proofErr w:type="spellEnd"/>
             <w:r>
               <w:t xml:space="preserve"> </w:t>
             </w:r>
@@ -2027,9 +3160,11 @@
             <w:pPr>
               <w:jc w:val="both"/>
             </w:pPr>
+            <w:proofErr w:type="gramStart"/>
             <w:r>
               <w:t>name</w:t>
             </w:r>
+            <w:proofErr w:type="gramEnd"/>
           </w:p>
         </w:tc>
         <w:tc>
@@ -2041,7 +3176,15 @@
               <w:jc w:val="both"/>
             </w:pPr>
             <w:r>
-              <w:t>A slackware package info object consists of a single name entity that identifies the package being checked.</w:t>
+              <w:t xml:space="preserve">A </w:t>
+            </w:r>
+            <w:proofErr w:type="spellStart"/>
+            <w:r>
+              <w:t>slackware</w:t>
+            </w:r>
+            <w:proofErr w:type="spellEnd"/>
+            <w:r>
+              <w:t xml:space="preserve"> package info object consists of a single name entity that identifies the package being checked.</w:t>
             </w:r>
           </w:p>
         </w:tc>
@@ -2052,12 +3195,19 @@
             <w:tcW w:w="1844" w:type="dxa"/>
           </w:tcPr>
           <w:p>
-            <w:r>
-              <w:t>slackwarepkginfo_</w:t>
+            <w:proofErr w:type="spellStart"/>
+            <w:proofErr w:type="gramStart"/>
+            <w:r>
+              <w:t>slackwarepkginfo</w:t>
+            </w:r>
+            <w:proofErr w:type="gramEnd"/>
+            <w:r>
+              <w:t>_</w:t>
             </w:r>
             <w:r>
               <w:t>state</w:t>
             </w:r>
+            <w:proofErr w:type="spellEnd"/>
             <w:r>
               <w:t xml:space="preserve"> </w:t>
             </w:r>
@@ -2076,25 +3226,34 @@
             <w:pPr>
               <w:jc w:val="both"/>
             </w:pPr>
+            <w:proofErr w:type="gramStart"/>
             <w:r>
               <w:t>name</w:t>
             </w:r>
-          </w:p>
-          <w:p>
-            <w:pPr>
-              <w:jc w:val="both"/>
-            </w:pPr>
-            <w:r>
-              <w:t>version architecture</w:t>
-            </w:r>
-          </w:p>
-          <w:p>
-            <w:pPr>
-              <w:jc w:val="both"/>
-            </w:pPr>
+            <w:proofErr w:type="gramEnd"/>
+          </w:p>
+          <w:p>
+            <w:pPr>
+              <w:jc w:val="both"/>
+            </w:pPr>
+            <w:proofErr w:type="gramStart"/>
+            <w:r>
+              <w:t>version</w:t>
+            </w:r>
+            <w:proofErr w:type="gramEnd"/>
+            <w:r>
+              <w:t xml:space="preserve"> architecture</w:t>
+            </w:r>
+          </w:p>
+          <w:p>
+            <w:pPr>
+              <w:jc w:val="both"/>
+            </w:pPr>
+            <w:proofErr w:type="gramStart"/>
             <w:r>
               <w:t>revision</w:t>
             </w:r>
+            <w:proofErr w:type="gramEnd"/>
           </w:p>
           <w:p>
             <w:pPr>
@@ -2111,7 +3270,15 @@
               <w:jc w:val="both"/>
             </w:pPr>
             <w:r>
-              <w:t>A slackware package info object consists of a single name entity that identifies the package being checked.</w:t>
+              <w:t xml:space="preserve">A </w:t>
+            </w:r>
+            <w:proofErr w:type="spellStart"/>
+            <w:r>
+              <w:t>slackware</w:t>
+            </w:r>
+            <w:proofErr w:type="spellEnd"/>
+            <w:r>
+              <w:t xml:space="preserve"> package info object consists of a single name entity that identifies the package being checked.</w:t>
             </w:r>
           </w:p>
         </w:tc>
@@ -2203,9 +3370,16 @@
             <w:tcW w:w="1844" w:type="dxa"/>
           </w:tcPr>
           <w:p>
-            <w:r>
-              <w:t>portinfo_test</w:t>
-            </w:r>
+            <w:proofErr w:type="spellStart"/>
+            <w:proofErr w:type="gramStart"/>
+            <w:r>
+              <w:t>portinfo</w:t>
+            </w:r>
+            <w:proofErr w:type="gramEnd"/>
+            <w:r>
+              <w:t>_test</w:t>
+            </w:r>
+            <w:proofErr w:type="spellEnd"/>
           </w:p>
           <w:p>
             <w:pPr>
@@ -2247,9 +3421,13 @@
             <w:tcW w:w="1844" w:type="dxa"/>
           </w:tcPr>
           <w:p>
+            <w:proofErr w:type="spellStart"/>
+            <w:proofErr w:type="gramStart"/>
             <w:r>
               <w:t>portinfo</w:t>
             </w:r>
+            <w:proofErr w:type="spellEnd"/>
+            <w:proofErr w:type="gramEnd"/>
             <w:r>
               <w:t xml:space="preserve"> _</w:t>
             </w:r>
@@ -2274,9 +3452,13 @@
             <w:pPr>
               <w:jc w:val="both"/>
             </w:pPr>
+            <w:proofErr w:type="spellStart"/>
+            <w:proofErr w:type="gramStart"/>
             <w:r>
               <w:t>pkginst</w:t>
             </w:r>
+            <w:proofErr w:type="spellEnd"/>
+            <w:proofErr w:type="gramEnd"/>
           </w:p>
         </w:tc>
         <w:tc>
@@ -2288,7 +3470,15 @@
               <w:jc w:val="both"/>
             </w:pPr>
             <w:r>
-              <w:t>A port info object consists of a single pkginst element that identifies a specific package.</w:t>
+              <w:t xml:space="preserve">A port info object consists of a single </w:t>
+            </w:r>
+            <w:proofErr w:type="spellStart"/>
+            <w:r>
+              <w:t>pkginst</w:t>
+            </w:r>
+            <w:proofErr w:type="spellEnd"/>
+            <w:r>
+              <w:t xml:space="preserve"> element that identifies a specific package.</w:t>
             </w:r>
           </w:p>
         </w:tc>
@@ -2299,9 +3489,13 @@
             <w:tcW w:w="1844" w:type="dxa"/>
           </w:tcPr>
           <w:p>
+            <w:proofErr w:type="spellStart"/>
+            <w:proofErr w:type="gramStart"/>
             <w:r>
               <w:t>portinfo</w:t>
             </w:r>
+            <w:proofErr w:type="spellEnd"/>
+            <w:proofErr w:type="gramEnd"/>
             <w:r>
               <w:t xml:space="preserve"> _</w:t>
             </w:r>
@@ -2326,41 +3520,59 @@
             <w:pPr>
               <w:jc w:val="both"/>
             </w:pPr>
+            <w:proofErr w:type="spellStart"/>
+            <w:proofErr w:type="gramStart"/>
             <w:r>
               <w:t>pkginst</w:t>
             </w:r>
-          </w:p>
-          <w:p>
-            <w:pPr>
-              <w:jc w:val="both"/>
-            </w:pPr>
-            <w:r>
-              <w:t xml:space="preserve">name </w:t>
-            </w:r>
-          </w:p>
-          <w:p>
-            <w:pPr>
-              <w:jc w:val="both"/>
-            </w:pPr>
+            <w:proofErr w:type="spellEnd"/>
+            <w:proofErr w:type="gramEnd"/>
+          </w:p>
+          <w:p>
+            <w:pPr>
+              <w:jc w:val="both"/>
+            </w:pPr>
+            <w:proofErr w:type="gramStart"/>
+            <w:r>
+              <w:t>name</w:t>
+            </w:r>
+            <w:proofErr w:type="gramEnd"/>
+            <w:r>
+              <w:t xml:space="preserve"> </w:t>
+            </w:r>
+          </w:p>
+          <w:p>
+            <w:pPr>
+              <w:jc w:val="both"/>
+            </w:pPr>
+            <w:proofErr w:type="gramStart"/>
             <w:r>
               <w:t>category</w:t>
             </w:r>
-          </w:p>
-          <w:p>
-            <w:pPr>
-              <w:jc w:val="both"/>
-            </w:pPr>
-            <w:r>
-              <w:t>version vendor</w:t>
-            </w:r>
-          </w:p>
-          <w:p>
-            <w:pPr>
-              <w:jc w:val="both"/>
-            </w:pPr>
+            <w:proofErr w:type="gramEnd"/>
+          </w:p>
+          <w:p>
+            <w:pPr>
+              <w:jc w:val="both"/>
+            </w:pPr>
+            <w:proofErr w:type="gramStart"/>
+            <w:r>
+              <w:t>version</w:t>
+            </w:r>
+            <w:proofErr w:type="gramEnd"/>
+            <w:r>
+              <w:t xml:space="preserve"> vendor</w:t>
+            </w:r>
+          </w:p>
+          <w:p>
+            <w:pPr>
+              <w:jc w:val="both"/>
+            </w:pPr>
+            <w:proofErr w:type="gramStart"/>
             <w:r>
               <w:t>description</w:t>
             </w:r>
+            <w:proofErr w:type="gramEnd"/>
           </w:p>
           <w:p>
             <w:pPr>
@@ -2377,7 +3589,15 @@
               <w:jc w:val="both"/>
             </w:pPr>
             <w:r>
-              <w:t>The portinfo_state element defines the different information that can be used to evaluate the specified package.</w:t>
+              <w:t xml:space="preserve">The </w:t>
+            </w:r>
+            <w:proofErr w:type="spellStart"/>
+            <w:r>
+              <w:t>portinfo_state</w:t>
+            </w:r>
+            <w:proofErr w:type="spellEnd"/>
+            <w:r>
+              <w:t xml:space="preserve"> element defines the different information that can be used to evaluate the specified package.</w:t>
             </w:r>
           </w:p>
         </w:tc>
@@ -2468,9 +3688,16 @@
             <w:tcW w:w="1844" w:type="dxa"/>
           </w:tcPr>
           <w:p>
-            <w:r>
-              <w:t>package_test</w:t>
-            </w:r>
+            <w:proofErr w:type="spellStart"/>
+            <w:proofErr w:type="gramStart"/>
+            <w:r>
+              <w:t>package</w:t>
+            </w:r>
+            <w:proofErr w:type="gramEnd"/>
+            <w:r>
+              <w:t>_test</w:t>
+            </w:r>
+            <w:proofErr w:type="spellEnd"/>
           </w:p>
           <w:p>
             <w:pPr>
@@ -2512,15 +3739,19 @@
             <w:tcW w:w="1844" w:type="dxa"/>
           </w:tcPr>
           <w:p>
+            <w:proofErr w:type="spellStart"/>
+            <w:proofErr w:type="gramStart"/>
             <w:r>
               <w:t>package</w:t>
             </w:r>
+            <w:proofErr w:type="gramEnd"/>
             <w:r>
               <w:t>_</w:t>
             </w:r>
             <w:r>
               <w:t>object</w:t>
             </w:r>
+            <w:proofErr w:type="spellEnd"/>
             <w:r>
               <w:t xml:space="preserve"> </w:t>
             </w:r>
@@ -2539,9 +3770,13 @@
             <w:pPr>
               <w:jc w:val="both"/>
             </w:pPr>
+            <w:proofErr w:type="spellStart"/>
+            <w:proofErr w:type="gramStart"/>
             <w:r>
               <w:t>pkginst</w:t>
             </w:r>
+            <w:proofErr w:type="spellEnd"/>
+            <w:proofErr w:type="gramEnd"/>
           </w:p>
         </w:tc>
         <w:tc>
@@ -2553,7 +3788,15 @@
               <w:jc w:val="both"/>
             </w:pPr>
             <w:r>
-              <w:t>A package object consists of a single pkginst entity that identifies the package to be used.</w:t>
+              <w:t xml:space="preserve">A package object consists of a single </w:t>
+            </w:r>
+            <w:proofErr w:type="spellStart"/>
+            <w:r>
+              <w:t>pkginst</w:t>
+            </w:r>
+            <w:proofErr w:type="spellEnd"/>
+            <w:r>
+              <w:t xml:space="preserve"> entity that identifies the package to be used.</w:t>
             </w:r>
           </w:p>
         </w:tc>
@@ -2564,9 +3807,11 @@
             <w:tcW w:w="1844" w:type="dxa"/>
           </w:tcPr>
           <w:p>
+            <w:proofErr w:type="gramStart"/>
             <w:r>
               <w:t>package</w:t>
             </w:r>
+            <w:proofErr w:type="gramEnd"/>
             <w:r>
               <w:t xml:space="preserve"> _</w:t>
             </w:r>
@@ -2591,41 +3836,59 @@
             <w:pPr>
               <w:jc w:val="both"/>
             </w:pPr>
+            <w:proofErr w:type="spellStart"/>
+            <w:proofErr w:type="gramStart"/>
             <w:r>
               <w:t>pkginst</w:t>
             </w:r>
-          </w:p>
-          <w:p>
-            <w:pPr>
-              <w:jc w:val="both"/>
-            </w:pPr>
-            <w:r>
-              <w:t xml:space="preserve">name </w:t>
-            </w:r>
-          </w:p>
-          <w:p>
-            <w:pPr>
-              <w:jc w:val="both"/>
-            </w:pPr>
+            <w:proofErr w:type="spellEnd"/>
+            <w:proofErr w:type="gramEnd"/>
+          </w:p>
+          <w:p>
+            <w:pPr>
+              <w:jc w:val="both"/>
+            </w:pPr>
+            <w:proofErr w:type="gramStart"/>
+            <w:r>
+              <w:t>name</w:t>
+            </w:r>
+            <w:proofErr w:type="gramEnd"/>
+            <w:r>
+              <w:t xml:space="preserve"> </w:t>
+            </w:r>
+          </w:p>
+          <w:p>
+            <w:pPr>
+              <w:jc w:val="both"/>
+            </w:pPr>
+            <w:proofErr w:type="gramStart"/>
             <w:r>
               <w:t>category</w:t>
             </w:r>
-          </w:p>
-          <w:p>
-            <w:pPr>
-              <w:jc w:val="both"/>
-            </w:pPr>
-            <w:r>
-              <w:t>version vendor</w:t>
-            </w:r>
-          </w:p>
-          <w:p>
-            <w:pPr>
-              <w:jc w:val="both"/>
-            </w:pPr>
+            <w:proofErr w:type="gramEnd"/>
+          </w:p>
+          <w:p>
+            <w:pPr>
+              <w:jc w:val="both"/>
+            </w:pPr>
+            <w:proofErr w:type="gramStart"/>
+            <w:r>
+              <w:t>version</w:t>
+            </w:r>
+            <w:proofErr w:type="gramEnd"/>
+            <w:r>
+              <w:t xml:space="preserve"> vendor</w:t>
+            </w:r>
+          </w:p>
+          <w:p>
+            <w:pPr>
+              <w:jc w:val="both"/>
+            </w:pPr>
+            <w:proofErr w:type="gramStart"/>
             <w:r>
               <w:t>description</w:t>
             </w:r>
+            <w:proofErr w:type="gramEnd"/>
           </w:p>
           <w:p>
             <w:pPr>
@@ -2642,7 +3905,15 @@
               <w:jc w:val="both"/>
             </w:pPr>
             <w:r>
-              <w:t>The package_state element defines the different information associated with packages installed on the system.</w:t>
+              <w:t xml:space="preserve">The </w:t>
+            </w:r>
+            <w:proofErr w:type="spellStart"/>
+            <w:r>
+              <w:t>package_state</w:t>
+            </w:r>
+            <w:proofErr w:type="spellEnd"/>
+            <w:r>
+              <w:t xml:space="preserve"> element defines the different information associated with packages installed on the system.</w:t>
             </w:r>
           </w:p>
         </w:tc>
@@ -2651,16 +3922,48 @@
     <w:p/>
     <w:p>
       <w:r>
-        <w:t>Based on the above similar tests, I propose that the name of the test being discussed not be “pkgutil_test” but “pkginfo_test”</w:t>
-      </w:r>
-      <w:r>
-        <w:t>. The “pkginfo” prefix is consistent with the naming convention alrea</w:t>
+        <w:t>Based on the above similar tests, I propose that the name of the test being discussed not be “</w:t>
+      </w:r>
+      <w:proofErr w:type="spellStart"/>
+      <w:r>
+        <w:t>pkgutil_test</w:t>
+      </w:r>
+      <w:proofErr w:type="spellEnd"/>
+      <w:r>
+        <w:t>” but “</w:t>
+      </w:r>
+      <w:proofErr w:type="spellStart"/>
+      <w:r>
+        <w:t>pkginfo_test</w:t>
+      </w:r>
+      <w:proofErr w:type="spellEnd"/>
+      <w:r>
+        <w:t>”</w:t>
+      </w:r>
+      <w:r>
+        <w:t>. The “</w:t>
+      </w:r>
+      <w:proofErr w:type="spellStart"/>
+      <w:r>
+        <w:t>pkginfo</w:t>
+      </w:r>
+      <w:proofErr w:type="spellEnd"/>
+      <w:r>
+        <w:t>” prefix is consistent with the naming convention alrea</w:t>
       </w:r>
       <w:r>
         <w:t>dy used by similar tests, and</w:t>
       </w:r>
       <w:r>
-        <w:t xml:space="preserve"> more accurately describes the operation being performed. Also, “pkgutil” ties the test name to the implementation tightly, which is a poor </w:t>
+        <w:t xml:space="preserve"> more accurately describes the operation being performed. Also, “</w:t>
+      </w:r>
+      <w:proofErr w:type="spellStart"/>
+      <w:r>
+        <w:t>pkgutil</w:t>
+      </w:r>
+      <w:proofErr w:type="spellEnd"/>
+      <w:r>
+        <w:t xml:space="preserve">” ties the test name to the implementation tightly, which is a poor </w:t>
       </w:r>
       <w:r>
         <w:t>design</w:t>
@@ -2669,13 +3972,71 @@
         <w:t>.</w:t>
       </w:r>
       <w:r>
-        <w:t xml:space="preserve"> And as noted above, pkgutil supports a “--verify" command which may be a candidate for its own test, and other commands supported by pkgutil may warrant their own tests in the future.</w:t>
+        <w:t xml:space="preserve"> And as noted above, </w:t>
+      </w:r>
+      <w:proofErr w:type="spellStart"/>
+      <w:r>
+        <w:t>pkgutil</w:t>
+      </w:r>
+      <w:proofErr w:type="spellEnd"/>
+      <w:r>
+        <w:t xml:space="preserve"> supports a “--verify" command which may be a candidate for its own test, and other commands supported by </w:t>
+      </w:r>
+      <w:proofErr w:type="spellStart"/>
+      <w:r>
+        <w:t>pkgutil</w:t>
+      </w:r>
+      <w:proofErr w:type="spellEnd"/>
+      <w:r>
+        <w:t xml:space="preserve"> may warrant their own tests in the future.</w:t>
       </w:r>
     </w:p>
     <w:p/>
     <w:p>
       <w:r>
-        <w:t>Note also the “behaviors” element that the Linux rpminfo_object supports. This tells the test to collect the list of files contained in the package. pkgutil supports what appears to be a similar capability with the “--files” command. (From reading the rpminfo_test schema, it is unclear to me how the data collected using the “filepaths” behavior maps to the “rpminfo_state” element.)</w:t>
+        <w:t xml:space="preserve">Note also the “behaviors” element that the Linux </w:t>
+      </w:r>
+      <w:proofErr w:type="spellStart"/>
+      <w:r>
+        <w:t>rpminfo_object</w:t>
+      </w:r>
+      <w:proofErr w:type="spellEnd"/>
+      <w:r>
+        <w:t xml:space="preserve"> supports. This tells the test to collect the list of files contained in the package. </w:t>
+      </w:r>
+      <w:proofErr w:type="spellStart"/>
+      <w:proofErr w:type="gramStart"/>
+      <w:r>
+        <w:t>pkgutil</w:t>
+      </w:r>
+      <w:proofErr w:type="spellEnd"/>
+      <w:proofErr w:type="gramEnd"/>
+      <w:r>
+        <w:t xml:space="preserve"> supports what appears to be a similar capability with the “--files” command. (From reading the </w:t>
+      </w:r>
+      <w:proofErr w:type="spellStart"/>
+      <w:r>
+        <w:t>rpminfo_test</w:t>
+      </w:r>
+      <w:proofErr w:type="spellEnd"/>
+      <w:r>
+        <w:t xml:space="preserve"> schema, it is unclear to me how the data collected using the “</w:t>
+      </w:r>
+      <w:proofErr w:type="spellStart"/>
+      <w:r>
+        <w:t>filepaths</w:t>
+      </w:r>
+      <w:proofErr w:type="spellEnd"/>
+      <w:r>
+        <w:t>” behavior maps to the “</w:t>
+      </w:r>
+      <w:proofErr w:type="spellStart"/>
+      <w:r>
+        <w:t>rpminfo_state</w:t>
+      </w:r>
+      <w:proofErr w:type="spellEnd"/>
+      <w:r>
+        <w:t>” element.)</w:t>
       </w:r>
       <w:r>
         <w:t xml:space="preserve"> The proposed test may want to support a similar capability – or implement another test to support the function.</w:t>
@@ -2699,9 +4060,11 @@
       <w:r>
         <w:t>This is defined as an “</w:t>
       </w:r>
+      <w:proofErr w:type="spellStart"/>
       <w:r>
         <w:t>EntityStateVersionType</w:t>
       </w:r>
+      <w:proofErr w:type="spellEnd"/>
       <w:r>
         <w:t>”. That type has some rules and limitations associated with it. Can we be certain the version will always conform to this type?</w:t>
       </w:r>
@@ -2716,10 +4079,26 @@
     </w:p>
     <w:p>
       <w:r>
-        <w:t xml:space="preserve">This is reported from pkgutil as </w:t>
-      </w:r>
-      <w:r>
-        <w:t xml:space="preserve">an integer. The value represents the number of  seconds </w:t>
+        <w:t xml:space="preserve">This is reported from </w:t>
+      </w:r>
+      <w:proofErr w:type="spellStart"/>
+      <w:r>
+        <w:t>pkgutil</w:t>
+      </w:r>
+      <w:proofErr w:type="spellEnd"/>
+      <w:r>
+        <w:t xml:space="preserve"> as </w:t>
+      </w:r>
+      <w:r>
+        <w:t xml:space="preserve">an integer. The value represents the number </w:t>
+      </w:r>
+      <w:proofErr w:type="gramStart"/>
+      <w:r>
+        <w:t>of  seconds</w:t>
+      </w:r>
+      <w:proofErr w:type="gramEnd"/>
+      <w:r>
+        <w:t xml:space="preserve"> </w:t>
       </w:r>
       <w:r>
         <w:t>since 1970</w:t>
@@ -2728,17 +4107,29 @@
         <w:t xml:space="preserve">. </w:t>
       </w:r>
       <w:r>
-        <w:t xml:space="preserve"> This conforms with OVAL’s  “</w:t>
-      </w:r>
+        <w:t xml:space="preserve"> This conforms </w:t>
+      </w:r>
+      <w:proofErr w:type="gramStart"/>
+      <w:r>
+        <w:t>with</w:t>
+      </w:r>
+      <w:proofErr w:type="gramEnd"/>
+      <w:r>
+        <w:t xml:space="preserve"> OVAL’s  “</w:t>
+      </w:r>
+      <w:proofErr w:type="spellStart"/>
       <w:r>
         <w:t>seconds_since_epoch</w:t>
       </w:r>
+      <w:proofErr w:type="spellEnd"/>
       <w:r>
         <w:t xml:space="preserve">” </w:t>
       </w:r>
+      <w:proofErr w:type="spellStart"/>
       <w:r>
         <w:t>DateTimeFormatEnumeration</w:t>
       </w:r>
+      <w:proofErr w:type="spellEnd"/>
       <w:r>
         <w:t>.</w:t>
       </w:r>
@@ -2753,19 +4144,65 @@
     </w:p>
     <w:p>
       <w:r>
-        <w:t>The most straightforward way to implement this test would be to make a call to “pkgutil –pkg-info", parse the results, and use them. This is complicated slightly when OVAL’s regular expression or filter functionality is used. In those cases, it would seem a call to “pkgutil --pkgs" would be appropriate. Then apply the exp</w:t>
+        <w:t>The most straightforward way to implement this test would be to make a call to “</w:t>
+      </w:r>
+      <w:proofErr w:type="spellStart"/>
+      <w:r>
+        <w:t>pkgutil</w:t>
+      </w:r>
+      <w:proofErr w:type="spellEnd"/>
+      <w:r>
+        <w:t xml:space="preserve"> –</w:t>
+      </w:r>
+      <w:proofErr w:type="spellStart"/>
+      <w:r>
+        <w:t>pkg</w:t>
+      </w:r>
+      <w:proofErr w:type="spellEnd"/>
+      <w:r>
+        <w:t>-info", parse the results, and use them. This is complicated slightly when OVAL’s regular expression or filter functionality is used. In those cases, it would seem a call to “</w:t>
+      </w:r>
+      <w:proofErr w:type="spellStart"/>
+      <w:r>
+        <w:t>pkgutil</w:t>
+      </w:r>
+      <w:proofErr w:type="spellEnd"/>
+      <w:r>
+        <w:t xml:space="preserve"> --</w:t>
+      </w:r>
+      <w:proofErr w:type="spellStart"/>
+      <w:r>
+        <w:t>pkgs</w:t>
+      </w:r>
+      <w:proofErr w:type="spellEnd"/>
+      <w:r>
+        <w:t>" would be appropriate. Then apply the exp</w:t>
       </w:r>
       <w:r>
         <w:t>ression or filter to the resulting list</w:t>
       </w:r>
       <w:r>
-        <w:t xml:space="preserve"> and repeatedly call “pkgutil --pkg-info” on the matching </w:t>
+        <w:t xml:space="preserve"> and repeatedly call “</w:t>
+      </w:r>
+      <w:proofErr w:type="spellStart"/>
+      <w:r>
+        <w:t>pkgutil</w:t>
+      </w:r>
+      <w:proofErr w:type="spellEnd"/>
+      <w:r>
+        <w:t xml:space="preserve"> --</w:t>
+      </w:r>
+      <w:proofErr w:type="spellStart"/>
+      <w:r>
+        <w:t>pkg</w:t>
+      </w:r>
+      <w:proofErr w:type="spellEnd"/>
+      <w:r>
+        <w:t xml:space="preserve">-info” on the matching </w:t>
       </w:r>
       <w:r>
         <w:t>package ids</w:t>
       </w:r>
-      <w:bookmarkStart w:id="0" w:name="_GoBack"/>
-      <w:bookmarkEnd w:id="0"/>
       <w:r>
         <w:t>.</w:t>
       </w:r>
@@ -2773,7 +4210,15 @@
     <w:p/>
     <w:p>
       <w:r>
-        <w:t>It does not appear the pkgutil functionality is exposed via a public API that could be called from C or another language.</w:t>
+        <w:t xml:space="preserve">It does not appear the </w:t>
+      </w:r>
+      <w:proofErr w:type="spellStart"/>
+      <w:r>
+        <w:t>pkgutil</w:t>
+      </w:r>
+      <w:proofErr w:type="spellEnd"/>
+      <w:r>
+        <w:t xml:space="preserve"> functionality is exposed via a public API that could be called from C or another language.</w:t>
       </w:r>
     </w:p>
     <w:p>
@@ -2798,8 +4243,13 @@
         <w:pStyle w:val="Heading1"/>
       </w:pPr>
       <w:r>
-        <w:t>Example Output --export-plist</w:t>
-      </w:r>
+        <w:t>Example Output --export-</w:t>
+      </w:r>
+      <w:proofErr w:type="spellStart"/>
+      <w:r>
+        <w:t>plist</w:t>
+      </w:r>
+      <w:proofErr w:type="spellEnd"/>
     </w:p>
     <w:p>
       <w:pPr>
@@ -2826,8 +4276,56 @@
           <w:sz w:val="20"/>
           <w:szCs w:val="20"/>
         </w:rPr>
-        <w:t>$ pkgutil --export-plist com.adobe.pkg.FlashPlayer</w:t>
-      </w:r>
+        <w:t xml:space="preserve">$ </w:t>
+      </w:r>
+      <w:proofErr w:type="spellStart"/>
+      <w:proofErr w:type="gramStart"/>
+      <w:r>
+        <w:rPr>
+          <w:rFonts w:ascii="Consolas" w:hAnsi="Consolas"/>
+          <w:sz w:val="20"/>
+          <w:szCs w:val="20"/>
+        </w:rPr>
+        <w:t>pkgutil</w:t>
+      </w:r>
+      <w:proofErr w:type="spellEnd"/>
+      <w:proofErr w:type="gramEnd"/>
+      <w:r>
+        <w:rPr>
+          <w:rFonts w:ascii="Consolas" w:hAnsi="Consolas"/>
+          <w:sz w:val="20"/>
+          <w:szCs w:val="20"/>
+        </w:rPr>
+        <w:t xml:space="preserve"> --export-</w:t>
+      </w:r>
+      <w:proofErr w:type="spellStart"/>
+      <w:r>
+        <w:rPr>
+          <w:rFonts w:ascii="Consolas" w:hAnsi="Consolas"/>
+          <w:sz w:val="20"/>
+          <w:szCs w:val="20"/>
+        </w:rPr>
+        <w:t>plist</w:t>
+      </w:r>
+      <w:proofErr w:type="spellEnd"/>
+      <w:r>
+        <w:rPr>
+          <w:rFonts w:ascii="Consolas" w:hAnsi="Consolas"/>
+          <w:sz w:val="20"/>
+          <w:szCs w:val="20"/>
+        </w:rPr>
+        <w:t xml:space="preserve"> </w:t>
+      </w:r>
+      <w:proofErr w:type="spellStart"/>
+      <w:r>
+        <w:rPr>
+          <w:rFonts w:ascii="Consolas" w:hAnsi="Consolas"/>
+          <w:sz w:val="20"/>
+          <w:szCs w:val="20"/>
+        </w:rPr>
+        <w:t>com.adobe.pkg.FlashPlayer</w:t>
+      </w:r>
+      <w:proofErr w:type="spellEnd"/>
     </w:p>
     <w:p>
       <w:pPr>
@@ -2844,7 +4342,25 @@
           <w:sz w:val="20"/>
           <w:szCs w:val="20"/>
         </w:rPr>
-        <w:t>&lt;?xml version="1.0" encoding="UTF-8"?&gt;</w:t>
+        <w:t>&lt;</w:t>
+      </w:r>
+      <w:proofErr w:type="gramStart"/>
+      <w:r>
+        <w:rPr>
+          <w:rFonts w:ascii="Consolas" w:hAnsi="Consolas"/>
+          <w:sz w:val="20"/>
+          <w:szCs w:val="20"/>
+        </w:rPr>
+        <w:t>?xml</w:t>
+      </w:r>
+      <w:proofErr w:type="gramEnd"/>
+      <w:r>
+        <w:rPr>
+          <w:rFonts w:ascii="Consolas" w:hAnsi="Consolas"/>
+          <w:sz w:val="20"/>
+          <w:szCs w:val="20"/>
+        </w:rPr>
+        <w:t xml:space="preserve"> version="1.0" encoding="UTF-8"?&gt;</w:t>
       </w:r>
     </w:p>
     <w:p>
@@ -2862,7 +4378,43 @@
           <w:sz w:val="20"/>
           <w:szCs w:val="20"/>
         </w:rPr>
-        <w:t>&lt;!DOCTYPE plist PUBLIC "-//Apple//DTD PLIST 1.0//EN" "http://www.apple.com/DTDs/PropertyList-1.0.dtd"&gt;</w:t>
+        <w:t>&lt;</w:t>
+      </w:r>
+      <w:proofErr w:type="gramStart"/>
+      <w:r>
+        <w:rPr>
+          <w:rFonts w:ascii="Consolas" w:hAnsi="Consolas"/>
+          <w:sz w:val="20"/>
+          <w:szCs w:val="20"/>
+        </w:rPr>
+        <w:t>!DOCTYPE</w:t>
+      </w:r>
+      <w:proofErr w:type="gramEnd"/>
+      <w:r>
+        <w:rPr>
+          <w:rFonts w:ascii="Consolas" w:hAnsi="Consolas"/>
+          <w:sz w:val="20"/>
+          <w:szCs w:val="20"/>
+        </w:rPr>
+        <w:t xml:space="preserve"> </w:t>
+      </w:r>
+      <w:proofErr w:type="spellStart"/>
+      <w:r>
+        <w:rPr>
+          <w:rFonts w:ascii="Consolas" w:hAnsi="Consolas"/>
+          <w:sz w:val="20"/>
+          <w:szCs w:val="20"/>
+        </w:rPr>
+        <w:t>plist</w:t>
+      </w:r>
+      <w:proofErr w:type="spellEnd"/>
+      <w:r>
+        <w:rPr>
+          <w:rFonts w:ascii="Consolas" w:hAnsi="Consolas"/>
+          <w:sz w:val="20"/>
+          <w:szCs w:val="20"/>
+        </w:rPr>
+        <w:t xml:space="preserve"> PUBLIC "-//Apple//DTD PLIST 1.0//EN" "http://www.apple.com/DTDs/PropertyList-1.0.dtd"&gt;</w:t>
       </w:r>
     </w:p>
     <w:p>
@@ -2880,7 +4432,27 @@
           <w:sz w:val="20"/>
           <w:szCs w:val="20"/>
         </w:rPr>
-        <w:t>&lt;plist version="1.0"&gt;</w:t>
+        <w:t>&lt;</w:t>
+      </w:r>
+      <w:proofErr w:type="spellStart"/>
+      <w:proofErr w:type="gramStart"/>
+      <w:r>
+        <w:rPr>
+          <w:rFonts w:ascii="Consolas" w:hAnsi="Consolas"/>
+          <w:sz w:val="20"/>
+          <w:szCs w:val="20"/>
+        </w:rPr>
+        <w:t>plist</w:t>
+      </w:r>
+      <w:proofErr w:type="spellEnd"/>
+      <w:proofErr w:type="gramEnd"/>
+      <w:r>
+        <w:rPr>
+          <w:rFonts w:ascii="Consolas" w:hAnsi="Consolas"/>
+          <w:sz w:val="20"/>
+          <w:szCs w:val="20"/>
+        </w:rPr>
+        <w:t xml:space="preserve"> version="1.0"&gt;</w:t>
       </w:r>
     </w:p>
     <w:p>
@@ -2898,7 +4470,27 @@
           <w:sz w:val="20"/>
           <w:szCs w:val="20"/>
         </w:rPr>
-        <w:t>&lt;dict&gt;</w:t>
+        <w:t>&lt;</w:t>
+      </w:r>
+      <w:proofErr w:type="spellStart"/>
+      <w:proofErr w:type="gramStart"/>
+      <w:r>
+        <w:rPr>
+          <w:rFonts w:ascii="Consolas" w:hAnsi="Consolas"/>
+          <w:sz w:val="20"/>
+          <w:szCs w:val="20"/>
+        </w:rPr>
+        <w:t>dict</w:t>
+      </w:r>
+      <w:proofErr w:type="spellEnd"/>
+      <w:proofErr w:type="gramEnd"/>
+      <w:r>
+        <w:rPr>
+          <w:rFonts w:ascii="Consolas" w:hAnsi="Consolas"/>
+          <w:sz w:val="20"/>
+          <w:szCs w:val="20"/>
+        </w:rPr>
+        <w:t>&gt;</w:t>
       </w:r>
     </w:p>
     <w:p>
@@ -2917,7 +4509,25 @@
           <w:szCs w:val="20"/>
         </w:rPr>
         <w:tab/>
-        <w:t>&lt;key&gt;install-location&lt;/key&gt;</w:t>
+        <w:t>&lt;</w:t>
+      </w:r>
+      <w:proofErr w:type="gramStart"/>
+      <w:r>
+        <w:rPr>
+          <w:rFonts w:ascii="Consolas" w:hAnsi="Consolas"/>
+          <w:sz w:val="20"/>
+          <w:szCs w:val="20"/>
+        </w:rPr>
+        <w:t>key</w:t>
+      </w:r>
+      <w:proofErr w:type="gramEnd"/>
+      <w:r>
+        <w:rPr>
+          <w:rFonts w:ascii="Consolas" w:hAnsi="Consolas"/>
+          <w:sz w:val="20"/>
+          <w:szCs w:val="20"/>
+        </w:rPr>
+        <w:t>&gt;install-location&lt;/key&gt;</w:t>
       </w:r>
     </w:p>
     <w:p>
@@ -2936,7 +4546,25 @@
           <w:szCs w:val="20"/>
         </w:rPr>
         <w:tab/>
-        <w:t>&lt;string&gt;&lt;/string&gt;</w:t>
+        <w:t>&lt;</w:t>
+      </w:r>
+      <w:proofErr w:type="gramStart"/>
+      <w:r>
+        <w:rPr>
+          <w:rFonts w:ascii="Consolas" w:hAnsi="Consolas"/>
+          <w:sz w:val="20"/>
+          <w:szCs w:val="20"/>
+        </w:rPr>
+        <w:t>string</w:t>
+      </w:r>
+      <w:proofErr w:type="gramEnd"/>
+      <w:r>
+        <w:rPr>
+          <w:rFonts w:ascii="Consolas" w:hAnsi="Consolas"/>
+          <w:sz w:val="20"/>
+          <w:szCs w:val="20"/>
+        </w:rPr>
+        <w:t>&gt;&lt;/string&gt;</w:t>
       </w:r>
     </w:p>
     <w:p>
@@ -2955,7 +4583,25 @@
           <w:szCs w:val="20"/>
         </w:rPr>
         <w:tab/>
-        <w:t>&lt;key&gt;install-time&lt;/key&gt;</w:t>
+        <w:t>&lt;</w:t>
+      </w:r>
+      <w:proofErr w:type="gramStart"/>
+      <w:r>
+        <w:rPr>
+          <w:rFonts w:ascii="Consolas" w:hAnsi="Consolas"/>
+          <w:sz w:val="20"/>
+          <w:szCs w:val="20"/>
+        </w:rPr>
+        <w:t>key</w:t>
+      </w:r>
+      <w:proofErr w:type="gramEnd"/>
+      <w:r>
+        <w:rPr>
+          <w:rFonts w:ascii="Consolas" w:hAnsi="Consolas"/>
+          <w:sz w:val="20"/>
+          <w:szCs w:val="20"/>
+        </w:rPr>
+        <w:t>&gt;install-time&lt;/key&gt;</w:t>
       </w:r>
     </w:p>
     <w:p>
@@ -2974,7 +4620,25 @@
           <w:szCs w:val="20"/>
         </w:rPr>
         <w:tab/>
-        <w:t>&lt;integer&gt;1372179849&lt;/integer&gt;</w:t>
+        <w:t>&lt;</w:t>
+      </w:r>
+      <w:proofErr w:type="gramStart"/>
+      <w:r>
+        <w:rPr>
+          <w:rFonts w:ascii="Consolas" w:hAnsi="Consolas"/>
+          <w:sz w:val="20"/>
+          <w:szCs w:val="20"/>
+        </w:rPr>
+        <w:t>integer</w:t>
+      </w:r>
+      <w:proofErr w:type="gramEnd"/>
+      <w:r>
+        <w:rPr>
+          <w:rFonts w:ascii="Consolas" w:hAnsi="Consolas"/>
+          <w:sz w:val="20"/>
+          <w:szCs w:val="20"/>
+        </w:rPr>
+        <w:t>&gt;1372179849&lt;/integer&gt;</w:t>
       </w:r>
     </w:p>
     <w:p>
@@ -2993,7 +4657,25 @@
           <w:szCs w:val="20"/>
         </w:rPr>
         <w:tab/>
-        <w:t>&lt;key&gt;paths&lt;/key&gt;</w:t>
+        <w:t>&lt;</w:t>
+      </w:r>
+      <w:proofErr w:type="gramStart"/>
+      <w:r>
+        <w:rPr>
+          <w:rFonts w:ascii="Consolas" w:hAnsi="Consolas"/>
+          <w:sz w:val="20"/>
+          <w:szCs w:val="20"/>
+        </w:rPr>
+        <w:t>key</w:t>
+      </w:r>
+      <w:proofErr w:type="gramEnd"/>
+      <w:r>
+        <w:rPr>
+          <w:rFonts w:ascii="Consolas" w:hAnsi="Consolas"/>
+          <w:sz w:val="20"/>
+          <w:szCs w:val="20"/>
+        </w:rPr>
+        <w:t>&gt;paths&lt;/key&gt;</w:t>
       </w:r>
     </w:p>
     <w:p>
@@ -3012,7 +4694,27 @@
           <w:szCs w:val="20"/>
         </w:rPr>
         <w:tab/>
-        <w:t>&lt;dict&gt;</w:t>
+        <w:t>&lt;</w:t>
+      </w:r>
+      <w:proofErr w:type="spellStart"/>
+      <w:proofErr w:type="gramStart"/>
+      <w:r>
+        <w:rPr>
+          <w:rFonts w:ascii="Consolas" w:hAnsi="Consolas"/>
+          <w:sz w:val="20"/>
+          <w:szCs w:val="20"/>
+        </w:rPr>
+        <w:t>dict</w:t>
+      </w:r>
+      <w:proofErr w:type="spellEnd"/>
+      <w:proofErr w:type="gramEnd"/>
+      <w:r>
+        <w:rPr>
+          <w:rFonts w:ascii="Consolas" w:hAnsi="Consolas"/>
+          <w:sz w:val="20"/>
+          <w:szCs w:val="20"/>
+        </w:rPr>
+        <w:t>&gt;</w:t>
       </w:r>
     </w:p>
     <w:p>
@@ -3039,7 +4741,25 @@
           <w:szCs w:val="20"/>
         </w:rPr>
         <w:tab/>
-        <w:t>&lt;key&gt;Library&lt;/key&gt;</w:t>
+        <w:t>&lt;</w:t>
+      </w:r>
+      <w:proofErr w:type="gramStart"/>
+      <w:r>
+        <w:rPr>
+          <w:rFonts w:ascii="Consolas" w:hAnsi="Consolas"/>
+          <w:sz w:val="20"/>
+          <w:szCs w:val="20"/>
+        </w:rPr>
+        <w:t>key</w:t>
+      </w:r>
+      <w:proofErr w:type="gramEnd"/>
+      <w:r>
+        <w:rPr>
+          <w:rFonts w:ascii="Consolas" w:hAnsi="Consolas"/>
+          <w:sz w:val="20"/>
+          <w:szCs w:val="20"/>
+        </w:rPr>
+        <w:t>&gt;Library&lt;/key&gt;</w:t>
       </w:r>
     </w:p>
     <w:p>
@@ -3066,7 +4786,27 @@
           <w:szCs w:val="20"/>
         </w:rPr>
         <w:tab/>
-        <w:t>&lt;dict&gt;</w:t>
+        <w:t>&lt;</w:t>
+      </w:r>
+      <w:proofErr w:type="spellStart"/>
+      <w:proofErr w:type="gramStart"/>
+      <w:r>
+        <w:rPr>
+          <w:rFonts w:ascii="Consolas" w:hAnsi="Consolas"/>
+          <w:sz w:val="20"/>
+          <w:szCs w:val="20"/>
+        </w:rPr>
+        <w:t>dict</w:t>
+      </w:r>
+      <w:proofErr w:type="spellEnd"/>
+      <w:proofErr w:type="gramEnd"/>
+      <w:r>
+        <w:rPr>
+          <w:rFonts w:ascii="Consolas" w:hAnsi="Consolas"/>
+          <w:sz w:val="20"/>
+          <w:szCs w:val="20"/>
+        </w:rPr>
+        <w:t>&gt;</w:t>
       </w:r>
     </w:p>
     <w:p>
@@ -3101,7 +4841,43 @@
           <w:szCs w:val="20"/>
         </w:rPr>
         <w:tab/>
-        <w:t>&lt;key&gt;gid&lt;/key&gt;</w:t>
+        <w:t>&lt;</w:t>
+      </w:r>
+      <w:proofErr w:type="gramStart"/>
+      <w:r>
+        <w:rPr>
+          <w:rFonts w:ascii="Consolas" w:hAnsi="Consolas"/>
+          <w:sz w:val="20"/>
+          <w:szCs w:val="20"/>
+        </w:rPr>
+        <w:t>key</w:t>
+      </w:r>
+      <w:proofErr w:type="gramEnd"/>
+      <w:r>
+        <w:rPr>
+          <w:rFonts w:ascii="Consolas" w:hAnsi="Consolas"/>
+          <w:sz w:val="20"/>
+          <w:szCs w:val="20"/>
+        </w:rPr>
+        <w:t>&gt;</w:t>
+      </w:r>
+      <w:proofErr w:type="spellStart"/>
+      <w:r>
+        <w:rPr>
+          <w:rFonts w:ascii="Consolas" w:hAnsi="Consolas"/>
+          <w:sz w:val="20"/>
+          <w:szCs w:val="20"/>
+        </w:rPr>
+        <w:t>gid</w:t>
+      </w:r>
+      <w:proofErr w:type="spellEnd"/>
+      <w:r>
+        <w:rPr>
+          <w:rFonts w:ascii="Consolas" w:hAnsi="Consolas"/>
+          <w:sz w:val="20"/>
+          <w:szCs w:val="20"/>
+        </w:rPr>
+        <w:t>&lt;/key&gt;</w:t>
       </w:r>
     </w:p>
     <w:p>
@@ -3136,7 +4912,25 @@
           <w:szCs w:val="20"/>
         </w:rPr>
         <w:tab/>
-        <w:t>&lt;integer&gt;80&lt;/integer&gt;</w:t>
+        <w:t>&lt;</w:t>
+      </w:r>
+      <w:proofErr w:type="gramStart"/>
+      <w:r>
+        <w:rPr>
+          <w:rFonts w:ascii="Consolas" w:hAnsi="Consolas"/>
+          <w:sz w:val="20"/>
+          <w:szCs w:val="20"/>
+        </w:rPr>
+        <w:t>integer</w:t>
+      </w:r>
+      <w:proofErr w:type="gramEnd"/>
+      <w:r>
+        <w:rPr>
+          <w:rFonts w:ascii="Consolas" w:hAnsi="Consolas"/>
+          <w:sz w:val="20"/>
+          <w:szCs w:val="20"/>
+        </w:rPr>
+        <w:t>&gt;80&lt;/integer&gt;</w:t>
       </w:r>
     </w:p>
     <w:p>
@@ -3171,7 +4965,25 @@
           <w:szCs w:val="20"/>
         </w:rPr>
         <w:tab/>
-        <w:t>&lt;key&gt;install-time&lt;/key&gt;</w:t>
+        <w:t>&lt;</w:t>
+      </w:r>
+      <w:proofErr w:type="gramStart"/>
+      <w:r>
+        <w:rPr>
+          <w:rFonts w:ascii="Consolas" w:hAnsi="Consolas"/>
+          <w:sz w:val="20"/>
+          <w:szCs w:val="20"/>
+        </w:rPr>
+        <w:t>key</w:t>
+      </w:r>
+      <w:proofErr w:type="gramEnd"/>
+      <w:r>
+        <w:rPr>
+          <w:rFonts w:ascii="Consolas" w:hAnsi="Consolas"/>
+          <w:sz w:val="20"/>
+          <w:szCs w:val="20"/>
+        </w:rPr>
+        <w:t>&gt;install-time&lt;/key&gt;</w:t>
       </w:r>
     </w:p>
     <w:p>
@@ -3206,7 +5018,25 @@
           <w:szCs w:val="20"/>
         </w:rPr>
         <w:tab/>
-        <w:t>&lt;integer&gt;1372179849&lt;/integer&gt;</w:t>
+        <w:t>&lt;</w:t>
+      </w:r>
+      <w:proofErr w:type="gramStart"/>
+      <w:r>
+        <w:rPr>
+          <w:rFonts w:ascii="Consolas" w:hAnsi="Consolas"/>
+          <w:sz w:val="20"/>
+          <w:szCs w:val="20"/>
+        </w:rPr>
+        <w:t>integer</w:t>
+      </w:r>
+      <w:proofErr w:type="gramEnd"/>
+      <w:r>
+        <w:rPr>
+          <w:rFonts w:ascii="Consolas" w:hAnsi="Consolas"/>
+          <w:sz w:val="20"/>
+          <w:szCs w:val="20"/>
+        </w:rPr>
+        <w:t>&gt;1372179849&lt;/integer&gt;</w:t>
       </w:r>
     </w:p>
     <w:p>
@@ -3241,7 +5071,25 @@
           <w:szCs w:val="20"/>
         </w:rPr>
         <w:tab/>
-        <w:t>&lt;key&gt;mode&lt;/key&gt;</w:t>
+        <w:t>&lt;</w:t>
+      </w:r>
+      <w:proofErr w:type="gramStart"/>
+      <w:r>
+        <w:rPr>
+          <w:rFonts w:ascii="Consolas" w:hAnsi="Consolas"/>
+          <w:sz w:val="20"/>
+          <w:szCs w:val="20"/>
+        </w:rPr>
+        <w:t>key</w:t>
+      </w:r>
+      <w:proofErr w:type="gramEnd"/>
+      <w:r>
+        <w:rPr>
+          <w:rFonts w:ascii="Consolas" w:hAnsi="Consolas"/>
+          <w:sz w:val="20"/>
+          <w:szCs w:val="20"/>
+        </w:rPr>
+        <w:t>&gt;mode&lt;/key&gt;</w:t>
       </w:r>
     </w:p>
     <w:p>
@@ -3276,7 +5124,25 @@
           <w:szCs w:val="20"/>
         </w:rPr>
         <w:tab/>
-        <w:t>&lt;integer&gt;1021&lt;/integer&gt;</w:t>
+        <w:t>&lt;</w:t>
+      </w:r>
+      <w:proofErr w:type="gramStart"/>
+      <w:r>
+        <w:rPr>
+          <w:rFonts w:ascii="Consolas" w:hAnsi="Consolas"/>
+          <w:sz w:val="20"/>
+          <w:szCs w:val="20"/>
+        </w:rPr>
+        <w:t>integer</w:t>
+      </w:r>
+      <w:proofErr w:type="gramEnd"/>
+      <w:r>
+        <w:rPr>
+          <w:rFonts w:ascii="Consolas" w:hAnsi="Consolas"/>
+          <w:sz w:val="20"/>
+          <w:szCs w:val="20"/>
+        </w:rPr>
+        <w:t>&gt;1021&lt;/integer&gt;</w:t>
       </w:r>
     </w:p>
     <w:p>
@@ -3311,7 +5177,43 @@
           <w:szCs w:val="20"/>
         </w:rPr>
         <w:tab/>
-        <w:t>&lt;key&gt;pkg-version&lt;/key&gt;</w:t>
+        <w:t>&lt;</w:t>
+      </w:r>
+      <w:proofErr w:type="gramStart"/>
+      <w:r>
+        <w:rPr>
+          <w:rFonts w:ascii="Consolas" w:hAnsi="Consolas"/>
+          <w:sz w:val="20"/>
+          <w:szCs w:val="20"/>
+        </w:rPr>
+        <w:t>key</w:t>
+      </w:r>
+      <w:proofErr w:type="gramEnd"/>
+      <w:r>
+        <w:rPr>
+          <w:rFonts w:ascii="Consolas" w:hAnsi="Consolas"/>
+          <w:sz w:val="20"/>
+          <w:szCs w:val="20"/>
+        </w:rPr>
+        <w:t>&gt;</w:t>
+      </w:r>
+      <w:proofErr w:type="spellStart"/>
+      <w:r>
+        <w:rPr>
+          <w:rFonts w:ascii="Consolas" w:hAnsi="Consolas"/>
+          <w:sz w:val="20"/>
+          <w:szCs w:val="20"/>
+        </w:rPr>
+        <w:t>pkg</w:t>
+      </w:r>
+      <w:proofErr w:type="spellEnd"/>
+      <w:r>
+        <w:rPr>
+          <w:rFonts w:ascii="Consolas" w:hAnsi="Consolas"/>
+          <w:sz w:val="20"/>
+          <w:szCs w:val="20"/>
+        </w:rPr>
+        <w:t>-version&lt;/key&gt;</w:t>
       </w:r>
     </w:p>
     <w:p>
@@ -3346,7 +5248,25 @@
           <w:szCs w:val="20"/>
         </w:rPr>
         <w:tab/>
-        <w:t>&lt;string&gt;11.7.700.225&lt;/string&gt;</w:t>
+        <w:t>&lt;</w:t>
+      </w:r>
+      <w:proofErr w:type="gramStart"/>
+      <w:r>
+        <w:rPr>
+          <w:rFonts w:ascii="Consolas" w:hAnsi="Consolas"/>
+          <w:sz w:val="20"/>
+          <w:szCs w:val="20"/>
+        </w:rPr>
+        <w:t>string</w:t>
+      </w:r>
+      <w:proofErr w:type="gramEnd"/>
+      <w:r>
+        <w:rPr>
+          <w:rFonts w:ascii="Consolas" w:hAnsi="Consolas"/>
+          <w:sz w:val="20"/>
+          <w:szCs w:val="20"/>
+        </w:rPr>
+        <w:t>&gt;11.7.700.225&lt;/string&gt;</w:t>
       </w:r>
     </w:p>
     <w:p>
@@ -3381,7 +5301,43 @@
           <w:szCs w:val="20"/>
         </w:rPr>
         <w:tab/>
-        <w:t>&lt;key&gt;pkgid&lt;/key&gt;</w:t>
+        <w:t>&lt;</w:t>
+      </w:r>
+      <w:proofErr w:type="gramStart"/>
+      <w:r>
+        <w:rPr>
+          <w:rFonts w:ascii="Consolas" w:hAnsi="Consolas"/>
+          <w:sz w:val="20"/>
+          <w:szCs w:val="20"/>
+        </w:rPr>
+        <w:t>key</w:t>
+      </w:r>
+      <w:proofErr w:type="gramEnd"/>
+      <w:r>
+        <w:rPr>
+          <w:rFonts w:ascii="Consolas" w:hAnsi="Consolas"/>
+          <w:sz w:val="20"/>
+          <w:szCs w:val="20"/>
+        </w:rPr>
+        <w:t>&gt;</w:t>
+      </w:r>
+      <w:proofErr w:type="spellStart"/>
+      <w:r>
+        <w:rPr>
+          <w:rFonts w:ascii="Consolas" w:hAnsi="Consolas"/>
+          <w:sz w:val="20"/>
+          <w:szCs w:val="20"/>
+        </w:rPr>
+        <w:t>pkgid</w:t>
+      </w:r>
+      <w:proofErr w:type="spellEnd"/>
+      <w:r>
+        <w:rPr>
+          <w:rFonts w:ascii="Consolas" w:hAnsi="Consolas"/>
+          <w:sz w:val="20"/>
+          <w:szCs w:val="20"/>
+        </w:rPr>
+        <w:t>&lt;/key&gt;</w:t>
       </w:r>
     </w:p>
     <w:p>
@@ -3416,7 +5372,43 @@
           <w:szCs w:val="20"/>
         </w:rPr>
         <w:tab/>
-        <w:t>&lt;string&gt;com.adobe.pkg.FlashPlayer&lt;/string&gt;</w:t>
+        <w:t>&lt;</w:t>
+      </w:r>
+      <w:proofErr w:type="gramStart"/>
+      <w:r>
+        <w:rPr>
+          <w:rFonts w:ascii="Consolas" w:hAnsi="Consolas"/>
+          <w:sz w:val="20"/>
+          <w:szCs w:val="20"/>
+        </w:rPr>
+        <w:t>string</w:t>
+      </w:r>
+      <w:proofErr w:type="gramEnd"/>
+      <w:r>
+        <w:rPr>
+          <w:rFonts w:ascii="Consolas" w:hAnsi="Consolas"/>
+          <w:sz w:val="20"/>
+          <w:szCs w:val="20"/>
+        </w:rPr>
+        <w:t>&gt;</w:t>
+      </w:r>
+      <w:proofErr w:type="spellStart"/>
+      <w:r>
+        <w:rPr>
+          <w:rFonts w:ascii="Consolas" w:hAnsi="Consolas"/>
+          <w:sz w:val="20"/>
+          <w:szCs w:val="20"/>
+        </w:rPr>
+        <w:t>com.adobe.pkg.FlashPlayer</w:t>
+      </w:r>
+      <w:proofErr w:type="spellEnd"/>
+      <w:r>
+        <w:rPr>
+          <w:rFonts w:ascii="Consolas" w:hAnsi="Consolas"/>
+          <w:sz w:val="20"/>
+          <w:szCs w:val="20"/>
+        </w:rPr>
+        <w:t>&lt;/string&gt;</w:t>
       </w:r>
     </w:p>
     <w:p>
@@ -3451,7 +5443,43 @@
           <w:szCs w:val="20"/>
         </w:rPr>
         <w:tab/>
-        <w:t>&lt;key&gt;uid&lt;/key&gt;</w:t>
+        <w:t>&lt;</w:t>
+      </w:r>
+      <w:proofErr w:type="gramStart"/>
+      <w:r>
+        <w:rPr>
+          <w:rFonts w:ascii="Consolas" w:hAnsi="Consolas"/>
+          <w:sz w:val="20"/>
+          <w:szCs w:val="20"/>
+        </w:rPr>
+        <w:t>key</w:t>
+      </w:r>
+      <w:proofErr w:type="gramEnd"/>
+      <w:r>
+        <w:rPr>
+          <w:rFonts w:ascii="Consolas" w:hAnsi="Consolas"/>
+          <w:sz w:val="20"/>
+          <w:szCs w:val="20"/>
+        </w:rPr>
+        <w:t>&gt;</w:t>
+      </w:r>
+      <w:proofErr w:type="spellStart"/>
+      <w:r>
+        <w:rPr>
+          <w:rFonts w:ascii="Consolas" w:hAnsi="Consolas"/>
+          <w:sz w:val="20"/>
+          <w:szCs w:val="20"/>
+        </w:rPr>
+        <w:t>uid</w:t>
+      </w:r>
+      <w:proofErr w:type="spellEnd"/>
+      <w:r>
+        <w:rPr>
+          <w:rFonts w:ascii="Consolas" w:hAnsi="Consolas"/>
+          <w:sz w:val="20"/>
+          <w:szCs w:val="20"/>
+        </w:rPr>
+        <w:t>&lt;/key&gt;</w:t>
       </w:r>
     </w:p>
     <w:p>
@@ -3486,7 +5514,25 @@
           <w:szCs w:val="20"/>
         </w:rPr>
         <w:tab/>
-        <w:t>&lt;integer&gt;0&lt;/integer&gt;</w:t>
+        <w:t>&lt;</w:t>
+      </w:r>
+      <w:proofErr w:type="gramStart"/>
+      <w:r>
+        <w:rPr>
+          <w:rFonts w:ascii="Consolas" w:hAnsi="Consolas"/>
+          <w:sz w:val="20"/>
+          <w:szCs w:val="20"/>
+        </w:rPr>
+        <w:t>integer</w:t>
+      </w:r>
+      <w:proofErr w:type="gramEnd"/>
+      <w:r>
+        <w:rPr>
+          <w:rFonts w:ascii="Consolas" w:hAnsi="Consolas"/>
+          <w:sz w:val="20"/>
+          <w:szCs w:val="20"/>
+        </w:rPr>
+        <w:t>&gt;0&lt;/integer&gt;</w:t>
       </w:r>
     </w:p>
     <w:p>
@@ -3513,7 +5559,25 @@
           <w:szCs w:val="20"/>
         </w:rPr>
         <w:tab/>
-        <w:t>&lt;/dict&gt;</w:t>
+        <w:t>&lt;/</w:t>
+      </w:r>
+      <w:proofErr w:type="spellStart"/>
+      <w:r>
+        <w:rPr>
+          <w:rFonts w:ascii="Consolas" w:hAnsi="Consolas"/>
+          <w:sz w:val="20"/>
+          <w:szCs w:val="20"/>
+        </w:rPr>
+        <w:t>dict</w:t>
+      </w:r>
+      <w:proofErr w:type="spellEnd"/>
+      <w:r>
+        <w:rPr>
+          <w:rFonts w:ascii="Consolas" w:hAnsi="Consolas"/>
+          <w:sz w:val="20"/>
+          <w:szCs w:val="20"/>
+        </w:rPr>
+        <w:t>&gt;</w:t>
       </w:r>
     </w:p>
     <w:p>
@@ -3531,7 +5595,25 @@
           <w:sz w:val="20"/>
           <w:szCs w:val="20"/>
         </w:rPr>
-        <w:t>… (removed several pages of path dictionary entries)</w:t>
+        <w:t>… (</w:t>
+      </w:r>
+      <w:proofErr w:type="gramStart"/>
+      <w:r>
+        <w:rPr>
+          <w:rFonts w:ascii="Consolas" w:hAnsi="Consolas"/>
+          <w:sz w:val="20"/>
+          <w:szCs w:val="20"/>
+        </w:rPr>
+        <w:t>removed</w:t>
+      </w:r>
+      <w:proofErr w:type="gramEnd"/>
+      <w:r>
+        <w:rPr>
+          <w:rFonts w:ascii="Consolas" w:hAnsi="Consolas"/>
+          <w:sz w:val="20"/>
+          <w:szCs w:val="20"/>
+        </w:rPr>
+        <w:t xml:space="preserve"> several pages of path dictionary entries)</w:t>
       </w:r>
     </w:p>
     <w:p>
@@ -3549,7 +5631,25 @@
           <w:sz w:val="20"/>
           <w:szCs w:val="20"/>
         </w:rPr>
-        <w:t>&lt;/dict&gt;</w:t>
+        <w:t>&lt;/</w:t>
+      </w:r>
+      <w:proofErr w:type="spellStart"/>
+      <w:r>
+        <w:rPr>
+          <w:rFonts w:ascii="Consolas" w:hAnsi="Consolas"/>
+          <w:sz w:val="20"/>
+          <w:szCs w:val="20"/>
+        </w:rPr>
+        <w:t>dict</w:t>
+      </w:r>
+      <w:proofErr w:type="spellEnd"/>
+      <w:r>
+        <w:rPr>
+          <w:rFonts w:ascii="Consolas" w:hAnsi="Consolas"/>
+          <w:sz w:val="20"/>
+          <w:szCs w:val="20"/>
+        </w:rPr>
+        <w:t>&gt;</w:t>
       </w:r>
     </w:p>
     <w:p>
@@ -3568,7 +5668,43 @@
           <w:szCs w:val="20"/>
         </w:rPr>
         <w:tab/>
-        <w:t>&lt;key&gt;pkg-version&lt;/key&gt;</w:t>
+        <w:t>&lt;</w:t>
+      </w:r>
+      <w:proofErr w:type="gramStart"/>
+      <w:r>
+        <w:rPr>
+          <w:rFonts w:ascii="Consolas" w:hAnsi="Consolas"/>
+          <w:sz w:val="20"/>
+          <w:szCs w:val="20"/>
+        </w:rPr>
+        <w:t>key</w:t>
+      </w:r>
+      <w:proofErr w:type="gramEnd"/>
+      <w:r>
+        <w:rPr>
+          <w:rFonts w:ascii="Consolas" w:hAnsi="Consolas"/>
+          <w:sz w:val="20"/>
+          <w:szCs w:val="20"/>
+        </w:rPr>
+        <w:t>&gt;</w:t>
+      </w:r>
+      <w:proofErr w:type="spellStart"/>
+      <w:r>
+        <w:rPr>
+          <w:rFonts w:ascii="Consolas" w:hAnsi="Consolas"/>
+          <w:sz w:val="20"/>
+          <w:szCs w:val="20"/>
+        </w:rPr>
+        <w:t>pkg</w:t>
+      </w:r>
+      <w:proofErr w:type="spellEnd"/>
+      <w:r>
+        <w:rPr>
+          <w:rFonts w:ascii="Consolas" w:hAnsi="Consolas"/>
+          <w:sz w:val="20"/>
+          <w:szCs w:val="20"/>
+        </w:rPr>
+        <w:t>-version&lt;/key&gt;</w:t>
       </w:r>
     </w:p>
     <w:p>
@@ -3587,7 +5723,25 @@
           <w:szCs w:val="20"/>
         </w:rPr>
         <w:tab/>
-        <w:t>&lt;string&gt;11.7.700.225&lt;/string&gt;</w:t>
+        <w:t>&lt;</w:t>
+      </w:r>
+      <w:proofErr w:type="gramStart"/>
+      <w:r>
+        <w:rPr>
+          <w:rFonts w:ascii="Consolas" w:hAnsi="Consolas"/>
+          <w:sz w:val="20"/>
+          <w:szCs w:val="20"/>
+        </w:rPr>
+        <w:t>string</w:t>
+      </w:r>
+      <w:proofErr w:type="gramEnd"/>
+      <w:r>
+        <w:rPr>
+          <w:rFonts w:ascii="Consolas" w:hAnsi="Consolas"/>
+          <w:sz w:val="20"/>
+          <w:szCs w:val="20"/>
+        </w:rPr>
+        <w:t>&gt;11.7.700.225&lt;/string&gt;</w:t>
       </w:r>
     </w:p>
     <w:p>
@@ -3606,7 +5760,43 @@
           <w:szCs w:val="20"/>
         </w:rPr>
         <w:tab/>
-        <w:t>&lt;key&gt;pkgid&lt;/key&gt;</w:t>
+        <w:t>&lt;</w:t>
+      </w:r>
+      <w:proofErr w:type="gramStart"/>
+      <w:r>
+        <w:rPr>
+          <w:rFonts w:ascii="Consolas" w:hAnsi="Consolas"/>
+          <w:sz w:val="20"/>
+          <w:szCs w:val="20"/>
+        </w:rPr>
+        <w:t>key</w:t>
+      </w:r>
+      <w:proofErr w:type="gramEnd"/>
+      <w:r>
+        <w:rPr>
+          <w:rFonts w:ascii="Consolas" w:hAnsi="Consolas"/>
+          <w:sz w:val="20"/>
+          <w:szCs w:val="20"/>
+        </w:rPr>
+        <w:t>&gt;</w:t>
+      </w:r>
+      <w:proofErr w:type="spellStart"/>
+      <w:r>
+        <w:rPr>
+          <w:rFonts w:ascii="Consolas" w:hAnsi="Consolas"/>
+          <w:sz w:val="20"/>
+          <w:szCs w:val="20"/>
+        </w:rPr>
+        <w:t>pkgid</w:t>
+      </w:r>
+      <w:proofErr w:type="spellEnd"/>
+      <w:r>
+        <w:rPr>
+          <w:rFonts w:ascii="Consolas" w:hAnsi="Consolas"/>
+          <w:sz w:val="20"/>
+          <w:szCs w:val="20"/>
+        </w:rPr>
+        <w:t>&lt;/key&gt;</w:t>
       </w:r>
     </w:p>
     <w:p>
@@ -3625,7 +5815,43 @@
           <w:szCs w:val="20"/>
         </w:rPr>
         <w:tab/>
-        <w:t>&lt;string&gt;com.adobe.pkg.FlashPlayer&lt;/string&gt;</w:t>
+        <w:t>&lt;</w:t>
+      </w:r>
+      <w:proofErr w:type="gramStart"/>
+      <w:r>
+        <w:rPr>
+          <w:rFonts w:ascii="Consolas" w:hAnsi="Consolas"/>
+          <w:sz w:val="20"/>
+          <w:szCs w:val="20"/>
+        </w:rPr>
+        <w:t>string</w:t>
+      </w:r>
+      <w:proofErr w:type="gramEnd"/>
+      <w:r>
+        <w:rPr>
+          <w:rFonts w:ascii="Consolas" w:hAnsi="Consolas"/>
+          <w:sz w:val="20"/>
+          <w:szCs w:val="20"/>
+        </w:rPr>
+        <w:t>&gt;</w:t>
+      </w:r>
+      <w:proofErr w:type="spellStart"/>
+      <w:r>
+        <w:rPr>
+          <w:rFonts w:ascii="Consolas" w:hAnsi="Consolas"/>
+          <w:sz w:val="20"/>
+          <w:szCs w:val="20"/>
+        </w:rPr>
+        <w:t>com.adobe.pkg.FlashPlayer</w:t>
+      </w:r>
+      <w:proofErr w:type="spellEnd"/>
+      <w:r>
+        <w:rPr>
+          <w:rFonts w:ascii="Consolas" w:hAnsi="Consolas"/>
+          <w:sz w:val="20"/>
+          <w:szCs w:val="20"/>
+        </w:rPr>
+        <w:t>&lt;/string&gt;</w:t>
       </w:r>
     </w:p>
     <w:p>
@@ -3644,7 +5870,43 @@
           <w:szCs w:val="20"/>
         </w:rPr>
         <w:tab/>
-        <w:t>&lt;key&gt;receipt-plist-version&lt;/key&gt;</w:t>
+        <w:t>&lt;</w:t>
+      </w:r>
+      <w:proofErr w:type="gramStart"/>
+      <w:r>
+        <w:rPr>
+          <w:rFonts w:ascii="Consolas" w:hAnsi="Consolas"/>
+          <w:sz w:val="20"/>
+          <w:szCs w:val="20"/>
+        </w:rPr>
+        <w:t>key</w:t>
+      </w:r>
+      <w:proofErr w:type="gramEnd"/>
+      <w:r>
+        <w:rPr>
+          <w:rFonts w:ascii="Consolas" w:hAnsi="Consolas"/>
+          <w:sz w:val="20"/>
+          <w:szCs w:val="20"/>
+        </w:rPr>
+        <w:t>&gt;receipt-</w:t>
+      </w:r>
+      <w:proofErr w:type="spellStart"/>
+      <w:r>
+        <w:rPr>
+          <w:rFonts w:ascii="Consolas" w:hAnsi="Consolas"/>
+          <w:sz w:val="20"/>
+          <w:szCs w:val="20"/>
+        </w:rPr>
+        <w:t>plist</w:t>
+      </w:r>
+      <w:proofErr w:type="spellEnd"/>
+      <w:r>
+        <w:rPr>
+          <w:rFonts w:ascii="Consolas" w:hAnsi="Consolas"/>
+          <w:sz w:val="20"/>
+          <w:szCs w:val="20"/>
+        </w:rPr>
+        <w:t>-version&lt;/key&gt;</w:t>
       </w:r>
     </w:p>
     <w:p>
@@ -3663,7 +5925,25 @@
           <w:szCs w:val="20"/>
         </w:rPr>
         <w:tab/>
-        <w:t>&lt;real&gt;1&lt;/real&gt;</w:t>
+        <w:t>&lt;</w:t>
+      </w:r>
+      <w:proofErr w:type="gramStart"/>
+      <w:r>
+        <w:rPr>
+          <w:rFonts w:ascii="Consolas" w:hAnsi="Consolas"/>
+          <w:sz w:val="20"/>
+          <w:szCs w:val="20"/>
+        </w:rPr>
+        <w:t>real</w:t>
+      </w:r>
+      <w:proofErr w:type="gramEnd"/>
+      <w:r>
+        <w:rPr>
+          <w:rFonts w:ascii="Consolas" w:hAnsi="Consolas"/>
+          <w:sz w:val="20"/>
+          <w:szCs w:val="20"/>
+        </w:rPr>
+        <w:t>&gt;1&lt;/real&gt;</w:t>
       </w:r>
     </w:p>
     <w:p>
@@ -3682,7 +5962,25 @@
           <w:szCs w:val="20"/>
         </w:rPr>
         <w:tab/>
-        <w:t>&lt;key&gt;volume&lt;/key&gt;</w:t>
+        <w:t>&lt;</w:t>
+      </w:r>
+      <w:proofErr w:type="gramStart"/>
+      <w:r>
+        <w:rPr>
+          <w:rFonts w:ascii="Consolas" w:hAnsi="Consolas"/>
+          <w:sz w:val="20"/>
+          <w:szCs w:val="20"/>
+        </w:rPr>
+        <w:t>key</w:t>
+      </w:r>
+      <w:proofErr w:type="gramEnd"/>
+      <w:r>
+        <w:rPr>
+          <w:rFonts w:ascii="Consolas" w:hAnsi="Consolas"/>
+          <w:sz w:val="20"/>
+          <w:szCs w:val="20"/>
+        </w:rPr>
+        <w:t>&gt;volume&lt;/key&gt;</w:t>
       </w:r>
     </w:p>
     <w:p>
@@ -3701,7 +5999,25 @@
           <w:szCs w:val="20"/>
         </w:rPr>
         <w:tab/>
-        <w:t>&lt;string&gt;/&lt;/string&gt;</w:t>
+        <w:t>&lt;</w:t>
+      </w:r>
+      <w:proofErr w:type="gramStart"/>
+      <w:r>
+        <w:rPr>
+          <w:rFonts w:ascii="Consolas" w:hAnsi="Consolas"/>
+          <w:sz w:val="20"/>
+          <w:szCs w:val="20"/>
+        </w:rPr>
+        <w:t>string</w:t>
+      </w:r>
+      <w:proofErr w:type="gramEnd"/>
+      <w:r>
+        <w:rPr>
+          <w:rFonts w:ascii="Consolas" w:hAnsi="Consolas"/>
+          <w:sz w:val="20"/>
+          <w:szCs w:val="20"/>
+        </w:rPr>
+        <w:t>&gt;/&lt;/string&gt;</w:t>
       </w:r>
     </w:p>
     <w:p>
@@ -3719,7 +6035,25 @@
           <w:sz w:val="20"/>
           <w:szCs w:val="20"/>
         </w:rPr>
-        <w:t>&lt;/dict&gt;</w:t>
+        <w:t>&lt;/</w:t>
+      </w:r>
+      <w:proofErr w:type="spellStart"/>
+      <w:r>
+        <w:rPr>
+          <w:rFonts w:ascii="Consolas" w:hAnsi="Consolas"/>
+          <w:sz w:val="20"/>
+          <w:szCs w:val="20"/>
+        </w:rPr>
+        <w:t>dict</w:t>
+      </w:r>
+      <w:proofErr w:type="spellEnd"/>
+      <w:r>
+        <w:rPr>
+          <w:rFonts w:ascii="Consolas" w:hAnsi="Consolas"/>
+          <w:sz w:val="20"/>
+          <w:szCs w:val="20"/>
+        </w:rPr>
+        <w:t>&gt;</w:t>
       </w:r>
     </w:p>
     <w:p>
@@ -3737,7 +6071,25 @@
           <w:sz w:val="20"/>
           <w:szCs w:val="20"/>
         </w:rPr>
-        <w:t>&lt;/plist&gt;</w:t>
+        <w:t>&lt;/</w:t>
+      </w:r>
+      <w:proofErr w:type="spellStart"/>
+      <w:r>
+        <w:rPr>
+          <w:rFonts w:ascii="Consolas" w:hAnsi="Consolas"/>
+          <w:sz w:val="20"/>
+          <w:szCs w:val="20"/>
+        </w:rPr>
+        <w:t>plist</w:t>
+      </w:r>
+      <w:proofErr w:type="spellEnd"/>
+      <w:r>
+        <w:rPr>
+          <w:rFonts w:ascii="Consolas" w:hAnsi="Consolas"/>
+          <w:sz w:val="20"/>
+          <w:szCs w:val="20"/>
+        </w:rPr>
+        <w:t>&gt;</w:t>
       </w:r>
     </w:p>
     <w:p>
@@ -3754,7 +6106,15 @@
         <w:pStyle w:val="Heading1"/>
       </w:pPr>
       <w:r>
-        <w:t>Example Output –pkg-info</w:t>
+        <w:t>Example Output –</w:t>
+      </w:r>
+      <w:proofErr w:type="spellStart"/>
+      <w:r>
+        <w:t>pkg</w:t>
+      </w:r>
+      <w:proofErr w:type="spellEnd"/>
+      <w:r>
+        <w:t>-info</w:t>
       </w:r>
     </w:p>
     <w:p/>
@@ -3772,92 +6132,200 @@
           <w:sz w:val="20"/>
           <w:szCs w:val="20"/>
         </w:rPr>
-        <w:t>$ pkgutil --pkg-info com.adobe.pkg.FlashPlayer</w:t>
-      </w:r>
-    </w:p>
-    <w:p>
-      <w:pPr>
-        <w:rPr>
-          <w:rFonts w:ascii="Consolas" w:hAnsi="Consolas"/>
-          <w:sz w:val="20"/>
-          <w:szCs w:val="20"/>
-        </w:rPr>
-      </w:pPr>
-      <w:r>
-        <w:rPr>
-          <w:rFonts w:ascii="Consolas" w:hAnsi="Consolas"/>
-          <w:sz w:val="20"/>
-          <w:szCs w:val="20"/>
-        </w:rPr>
-        <w:t>package-id: com.adobe.pkg.FlashPlayer</w:t>
-      </w:r>
-    </w:p>
-    <w:p>
-      <w:pPr>
-        <w:rPr>
-          <w:rFonts w:ascii="Consolas" w:hAnsi="Consolas"/>
-          <w:sz w:val="20"/>
-          <w:szCs w:val="20"/>
-        </w:rPr>
-      </w:pPr>
-      <w:r>
-        <w:rPr>
-          <w:rFonts w:ascii="Consolas" w:hAnsi="Consolas"/>
-          <w:sz w:val="20"/>
-          <w:szCs w:val="20"/>
-        </w:rPr>
-        <w:t>version: 11.7.700.225</w:t>
-      </w:r>
-    </w:p>
-    <w:p>
-      <w:pPr>
-        <w:rPr>
-          <w:rFonts w:ascii="Consolas" w:hAnsi="Consolas"/>
-          <w:sz w:val="20"/>
-          <w:szCs w:val="20"/>
-        </w:rPr>
-      </w:pPr>
-      <w:r>
-        <w:rPr>
-          <w:rFonts w:ascii="Consolas" w:hAnsi="Consolas"/>
-          <w:sz w:val="20"/>
-          <w:szCs w:val="20"/>
-        </w:rPr>
-        <w:t>volume: /</w:t>
-      </w:r>
-    </w:p>
-    <w:p>
-      <w:pPr>
-        <w:rPr>
-          <w:rFonts w:ascii="Consolas" w:hAnsi="Consolas"/>
-          <w:sz w:val="20"/>
-          <w:szCs w:val="20"/>
-        </w:rPr>
-      </w:pPr>
-      <w:r>
-        <w:rPr>
-          <w:rFonts w:ascii="Consolas" w:hAnsi="Consolas"/>
-          <w:sz w:val="20"/>
-          <w:szCs w:val="20"/>
-        </w:rPr>
-        <w:t xml:space="preserve">location: </w:t>
-      </w:r>
-    </w:p>
-    <w:p>
-      <w:pPr>
-        <w:rPr>
-          <w:rFonts w:ascii="Consolas" w:hAnsi="Consolas"/>
-          <w:sz w:val="20"/>
-          <w:szCs w:val="20"/>
-        </w:rPr>
-      </w:pPr>
-      <w:r>
-        <w:rPr>
-          <w:rFonts w:ascii="Consolas" w:hAnsi="Consolas"/>
-          <w:sz w:val="20"/>
-          <w:szCs w:val="20"/>
-        </w:rPr>
-        <w:t>install-time: 1372179849</w:t>
+        <w:t xml:space="preserve">$ </w:t>
+      </w:r>
+      <w:proofErr w:type="spellStart"/>
+      <w:proofErr w:type="gramStart"/>
+      <w:r>
+        <w:rPr>
+          <w:rFonts w:ascii="Consolas" w:hAnsi="Consolas"/>
+          <w:sz w:val="20"/>
+          <w:szCs w:val="20"/>
+        </w:rPr>
+        <w:t>pkgutil</w:t>
+      </w:r>
+      <w:proofErr w:type="spellEnd"/>
+      <w:proofErr w:type="gramEnd"/>
+      <w:r>
+        <w:rPr>
+          <w:rFonts w:ascii="Consolas" w:hAnsi="Consolas"/>
+          <w:sz w:val="20"/>
+          <w:szCs w:val="20"/>
+        </w:rPr>
+        <w:t xml:space="preserve"> --</w:t>
+      </w:r>
+      <w:proofErr w:type="spellStart"/>
+      <w:r>
+        <w:rPr>
+          <w:rFonts w:ascii="Consolas" w:hAnsi="Consolas"/>
+          <w:sz w:val="20"/>
+          <w:szCs w:val="20"/>
+        </w:rPr>
+        <w:t>pkg</w:t>
+      </w:r>
+      <w:proofErr w:type="spellEnd"/>
+      <w:r>
+        <w:rPr>
+          <w:rFonts w:ascii="Consolas" w:hAnsi="Consolas"/>
+          <w:sz w:val="20"/>
+          <w:szCs w:val="20"/>
+        </w:rPr>
+        <w:t xml:space="preserve">-info </w:t>
+      </w:r>
+      <w:proofErr w:type="spellStart"/>
+      <w:r>
+        <w:rPr>
+          <w:rFonts w:ascii="Consolas" w:hAnsi="Consolas"/>
+          <w:sz w:val="20"/>
+          <w:szCs w:val="20"/>
+        </w:rPr>
+        <w:t>com.adobe.pkg.FlashPlayer</w:t>
+      </w:r>
+      <w:proofErr w:type="spellEnd"/>
+    </w:p>
+    <w:p>
+      <w:pPr>
+        <w:rPr>
+          <w:rFonts w:ascii="Consolas" w:hAnsi="Consolas"/>
+          <w:sz w:val="20"/>
+          <w:szCs w:val="20"/>
+        </w:rPr>
+      </w:pPr>
+      <w:proofErr w:type="gramStart"/>
+      <w:r>
+        <w:rPr>
+          <w:rFonts w:ascii="Consolas" w:hAnsi="Consolas"/>
+          <w:sz w:val="20"/>
+          <w:szCs w:val="20"/>
+        </w:rPr>
+        <w:t>package</w:t>
+      </w:r>
+      <w:proofErr w:type="gramEnd"/>
+      <w:r>
+        <w:rPr>
+          <w:rFonts w:ascii="Consolas" w:hAnsi="Consolas"/>
+          <w:sz w:val="20"/>
+          <w:szCs w:val="20"/>
+        </w:rPr>
+        <w:t xml:space="preserve">-id: </w:t>
+      </w:r>
+      <w:proofErr w:type="spellStart"/>
+      <w:r>
+        <w:rPr>
+          <w:rFonts w:ascii="Consolas" w:hAnsi="Consolas"/>
+          <w:sz w:val="20"/>
+          <w:szCs w:val="20"/>
+        </w:rPr>
+        <w:t>com.adobe.pkg.FlashPlayer</w:t>
+      </w:r>
+      <w:proofErr w:type="spellEnd"/>
+    </w:p>
+    <w:p>
+      <w:pPr>
+        <w:rPr>
+          <w:rFonts w:ascii="Consolas" w:hAnsi="Consolas"/>
+          <w:sz w:val="20"/>
+          <w:szCs w:val="20"/>
+        </w:rPr>
+      </w:pPr>
+      <w:proofErr w:type="gramStart"/>
+      <w:r>
+        <w:rPr>
+          <w:rFonts w:ascii="Consolas" w:hAnsi="Consolas"/>
+          <w:sz w:val="20"/>
+          <w:szCs w:val="20"/>
+        </w:rPr>
+        <w:t>version</w:t>
+      </w:r>
+      <w:proofErr w:type="gramEnd"/>
+      <w:r>
+        <w:rPr>
+          <w:rFonts w:ascii="Consolas" w:hAnsi="Consolas"/>
+          <w:sz w:val="20"/>
+          <w:szCs w:val="20"/>
+        </w:rPr>
+        <w:t>: 11.7.700.225</w:t>
+      </w:r>
+    </w:p>
+    <w:p>
+      <w:pPr>
+        <w:rPr>
+          <w:rFonts w:ascii="Consolas" w:hAnsi="Consolas"/>
+          <w:sz w:val="20"/>
+          <w:szCs w:val="20"/>
+        </w:rPr>
+      </w:pPr>
+      <w:proofErr w:type="gramStart"/>
+      <w:r>
+        <w:rPr>
+          <w:rFonts w:ascii="Consolas" w:hAnsi="Consolas"/>
+          <w:sz w:val="20"/>
+          <w:szCs w:val="20"/>
+        </w:rPr>
+        <w:t>volume</w:t>
+      </w:r>
+      <w:proofErr w:type="gramEnd"/>
+      <w:r>
+        <w:rPr>
+          <w:rFonts w:ascii="Consolas" w:hAnsi="Consolas"/>
+          <w:sz w:val="20"/>
+          <w:szCs w:val="20"/>
+        </w:rPr>
+        <w:t>: /</w:t>
+      </w:r>
+    </w:p>
+    <w:p>
+      <w:pPr>
+        <w:rPr>
+          <w:rFonts w:ascii="Consolas" w:hAnsi="Consolas"/>
+          <w:sz w:val="20"/>
+          <w:szCs w:val="20"/>
+        </w:rPr>
+      </w:pPr>
+      <w:proofErr w:type="gramStart"/>
+      <w:r>
+        <w:rPr>
+          <w:rFonts w:ascii="Consolas" w:hAnsi="Consolas"/>
+          <w:sz w:val="20"/>
+          <w:szCs w:val="20"/>
+        </w:rPr>
+        <w:t>location</w:t>
+      </w:r>
+      <w:proofErr w:type="gramEnd"/>
+      <w:r>
+        <w:rPr>
+          <w:rFonts w:ascii="Consolas" w:hAnsi="Consolas"/>
+          <w:sz w:val="20"/>
+          <w:szCs w:val="20"/>
+        </w:rPr>
+        <w:t xml:space="preserve">: </w:t>
+      </w:r>
+    </w:p>
+    <w:p>
+      <w:pPr>
+        <w:rPr>
+          <w:rFonts w:ascii="Consolas" w:hAnsi="Consolas"/>
+          <w:sz w:val="20"/>
+          <w:szCs w:val="20"/>
+        </w:rPr>
+      </w:pPr>
+      <w:proofErr w:type="gramStart"/>
+      <w:r>
+        <w:rPr>
+          <w:rFonts w:ascii="Consolas" w:hAnsi="Consolas"/>
+          <w:sz w:val="20"/>
+          <w:szCs w:val="20"/>
+        </w:rPr>
+        <w:t>install</w:t>
+      </w:r>
+      <w:proofErr w:type="gramEnd"/>
+      <w:r>
+        <w:rPr>
+          <w:rFonts w:ascii="Consolas" w:hAnsi="Consolas"/>
+          <w:sz w:val="20"/>
+          <w:szCs w:val="20"/>
+        </w:rPr>
+        <w:t>-time: 1372179849</w:t>
       </w:r>
     </w:p>
     <w:p/>
@@ -4140,6 +6608,7 @@
   <w:style w:type="character" w:default="1" w:styleId="DefaultParagraphFont">
     <w:name w:val="Default Paragraph Font"/>
     <w:uiPriority w:val="1"/>
+    <w:semiHidden/>
     <w:unhideWhenUsed/>
   </w:style>
   <w:style w:type="table" w:default="1" w:styleId="TableNormal">
@@ -4510,6 +6979,7 @@
   <w:style w:type="character" w:default="1" w:styleId="DefaultParagraphFont">
     <w:name w:val="Default Paragraph Font"/>
     <w:uiPriority w:val="1"/>
+    <w:semiHidden/>
     <w:unhideWhenUsed/>
   </w:style>
   <w:style w:type="table" w:default="1" w:styleId="TableNormal">

</xml_diff>